<commit_message>
added statistics files and project files
</commit_message>
<xml_diff>
--- a/Notes/Proj1-15-new.docx
+++ b/Notes/Proj1-15-new.docx
@@ -1,6 +1,6 @@
 
 <file path=word/document.xml><?xml version="1.0" encoding="utf-8"?>
-<w:document xmlns:wpc="http://schemas.microsoft.com/office/word/2010/wordprocessingCanvas" xmlns:mc="http://schemas.openxmlformats.org/markup-compatibility/2006" xmlns:o="urn:schemas-microsoft-com:office:office" xmlns:r="http://schemas.openxmlformats.org/officeDocument/2006/relationships" xmlns:m="http://schemas.openxmlformats.org/officeDocument/2006/math" xmlns:v="urn:schemas-microsoft-com:vml" xmlns:wp14="http://schemas.microsoft.com/office/word/2010/wordprocessingDrawing" xmlns:wp="http://schemas.openxmlformats.org/drawingml/2006/wordprocessingDrawing" xmlns:w10="urn:schemas-microsoft-com:office:word" xmlns:w="http://schemas.openxmlformats.org/wordprocessingml/2006/main" xmlns:w14="http://schemas.microsoft.com/office/word/2010/wordml" xmlns:wpg="http://schemas.microsoft.com/office/word/2010/wordprocessingGroup" xmlns:wpi="http://schemas.microsoft.com/office/word/2010/wordprocessingInk" xmlns:wne="http://schemas.microsoft.com/office/word/2006/wordml" xmlns:wps="http://schemas.microsoft.com/office/word/2010/wordprocessingShape" mc:Ignorable="w14 wp14">
+<w:document xmlns:wpc="http://schemas.microsoft.com/office/word/2010/wordprocessingCanvas" xmlns:mo="http://schemas.microsoft.com/office/mac/office/2008/main" xmlns:mc="http://schemas.openxmlformats.org/markup-compatibility/2006" xmlns:mv="urn:schemas-microsoft-com:mac:vml" xmlns:o="urn:schemas-microsoft-com:office:office" xmlns:r="http://schemas.openxmlformats.org/officeDocument/2006/relationships" xmlns:m="http://schemas.openxmlformats.org/officeDocument/2006/math" xmlns:v="urn:schemas-microsoft-com:vml" xmlns:wp14="http://schemas.microsoft.com/office/word/2010/wordprocessingDrawing" xmlns:wp="http://schemas.openxmlformats.org/drawingml/2006/wordprocessingDrawing" xmlns:w10="urn:schemas-microsoft-com:office:word" xmlns:w="http://schemas.openxmlformats.org/wordprocessingml/2006/main" xmlns:w14="http://schemas.microsoft.com/office/word/2010/wordml" xmlns:wpg="http://schemas.microsoft.com/office/word/2010/wordprocessingGroup" xmlns:wpi="http://schemas.microsoft.com/office/word/2010/wordprocessingInk" xmlns:wne="http://schemas.microsoft.com/office/word/2006/wordml" xmlns:wps="http://schemas.microsoft.com/office/word/2010/wordprocessingShape" mc:Ignorable="w14 wp14">
   <w:body>
     <w:p>
       <w:r>
@@ -205,6 +205,20 @@
     </w:p>
     <w:p/>
     <w:p>
+      <w:pPr>
+        <w:rPr>
+          <w:color w:val="FF0000"/>
+        </w:rPr>
+      </w:pPr>
+      <w:r>
+        <w:rPr>
+          <w:color w:val="FF0000"/>
+        </w:rPr>
+        <w:t>Do the join of all the data from the table based on the schema. This gives the easy access of data for the following queries.</w:t>
+      </w:r>
+    </w:p>
+    <w:p/>
+    <w:p>
       <w:r>
         <w:t>Part</w:t>
       </w:r>
@@ -412,6 +426,130 @@
     </w:p>
     <w:p>
       <w:pPr>
+        <w:ind w:left="720"/>
+        <w:rPr>
+          <w:color w:val="FF0000"/>
+          <w:sz w:val="20"/>
+          <w:szCs w:val="20"/>
+        </w:rPr>
+      </w:pPr>
+      <w:r>
+        <w:rPr>
+          <w:color w:val="FF0000"/>
+          <w:sz w:val="20"/>
+          <w:szCs w:val="20"/>
+        </w:rPr>
+        <w:t>Three Queries</w:t>
+      </w:r>
+    </w:p>
+    <w:p>
+      <w:pPr>
+        <w:ind w:left="720"/>
+        <w:rPr>
+          <w:color w:val="FF0000"/>
+          <w:sz w:val="20"/>
+          <w:szCs w:val="20"/>
+        </w:rPr>
+      </w:pPr>
+      <w:r>
+        <w:rPr>
+          <w:color w:val="FF0000"/>
+          <w:sz w:val="20"/>
+          <w:szCs w:val="20"/>
+        </w:rPr>
+        <w:t>Tumo</w:t>
+      </w:r>
+      <w:r>
+        <w:rPr>
+          <w:color w:val="FF0000"/>
+          <w:sz w:val="20"/>
+          <w:szCs w:val="20"/>
+        </w:rPr>
+        <w:t xml:space="preserve">ur = </w:t>
+      </w:r>
+      <w:r>
+        <w:rPr>
+          <w:color w:val="FF0000"/>
+          <w:sz w:val="20"/>
+          <w:szCs w:val="20"/>
+        </w:rPr>
+        <w:t>53</w:t>
+      </w:r>
+    </w:p>
+    <w:p>
+      <w:pPr>
+        <w:ind w:left="720"/>
+        <w:rPr>
+          <w:color w:val="FF0000"/>
+          <w:sz w:val="20"/>
+          <w:szCs w:val="20"/>
+        </w:rPr>
+      </w:pPr>
+      <w:r>
+        <w:rPr>
+          <w:color w:val="FF0000"/>
+          <w:sz w:val="20"/>
+          <w:szCs w:val="20"/>
+        </w:rPr>
+        <w:t xml:space="preserve">Leukemia : </w:t>
+      </w:r>
+      <w:r>
+        <w:rPr>
+          <w:color w:val="FF0000"/>
+          <w:sz w:val="20"/>
+          <w:szCs w:val="20"/>
+        </w:rPr>
+        <w:t>27</w:t>
+      </w:r>
+      <w:bookmarkStart w:id="0" w:name="_GoBack"/>
+      <w:bookmarkEnd w:id="0"/>
+    </w:p>
+    <w:p>
+      <w:pPr>
+        <w:ind w:left="720"/>
+        <w:rPr>
+          <w:color w:val="FF0000"/>
+          <w:sz w:val="20"/>
+          <w:szCs w:val="20"/>
+        </w:rPr>
+      </w:pPr>
+      <w:r>
+        <w:rPr>
+          <w:color w:val="FF0000"/>
+          <w:sz w:val="20"/>
+          <w:szCs w:val="20"/>
+        </w:rPr>
+        <w:t xml:space="preserve">ALL : </w:t>
+      </w:r>
+      <w:r>
+        <w:rPr>
+          <w:color w:val="FF0000"/>
+          <w:sz w:val="20"/>
+          <w:szCs w:val="20"/>
+        </w:rPr>
+        <w:t>13</w:t>
+      </w:r>
+    </w:p>
+    <w:p>
+      <w:pPr>
+        <w:ind w:left="720"/>
+        <w:rPr>
+          <w:color w:val="FF0000"/>
+          <w:sz w:val="20"/>
+          <w:szCs w:val="20"/>
+        </w:rPr>
+      </w:pPr>
+      <w:r>
+        <w:rPr>
+          <w:color w:val="FF0000"/>
+          <w:sz w:val="20"/>
+          <w:szCs w:val="20"/>
+        </w:rPr>
+        <w:t>PATIENTS TABLE AND DISEASE TABLE</w:t>
+      </w:r>
+    </w:p>
+    <w:p>
+      <w:pPr>
         <w:numPr>
           <w:ilvl w:val="0"/>
           <w:numId w:val="1"/>
@@ -452,6 +590,24 @@
     </w:p>
     <w:p>
       <w:pPr>
+        <w:ind w:left="720"/>
+        <w:rPr>
+          <w:color w:val="FF0000"/>
+          <w:sz w:val="20"/>
+          <w:szCs w:val="20"/>
+        </w:rPr>
+      </w:pPr>
+      <w:r>
+        <w:rPr>
+          <w:color w:val="FF0000"/>
+          <w:sz w:val="20"/>
+          <w:szCs w:val="20"/>
+        </w:rPr>
+        <w:t>HOW TO MERGE DRUG WITH PATIENT AND DISEASE</w:t>
+      </w:r>
+    </w:p>
+    <w:p>
+      <w:pPr>
         <w:numPr>
           <w:ilvl w:val="0"/>
           <w:numId w:val="1"/>
@@ -473,23 +629,7 @@
           <w:sz w:val="20"/>
           <w:szCs w:val="20"/>
         </w:rPr>
-        <w:t xml:space="preserve">sample </w:t>
-      </w:r>
-      <w:proofErr w:type="gramStart"/>
-      <w:r>
-        <w:rPr>
-          <w:sz w:val="20"/>
-          <w:szCs w:val="20"/>
-        </w:rPr>
-        <w:t>of  patients</w:t>
-      </w:r>
-      <w:proofErr w:type="gramEnd"/>
-      <w:r>
-        <w:rPr>
-          <w:sz w:val="20"/>
-          <w:szCs w:val="20"/>
-        </w:rPr>
-        <w:t xml:space="preserve"> wi</w:t>
+        <w:t>sample of  patients wi</w:t>
       </w:r>
       <w:r>
         <w:rPr>
@@ -581,55 +721,7 @@
           <w:sz w:val="20"/>
           <w:szCs w:val="20"/>
         </w:rPr>
-        <w:t xml:space="preserve"> measure unit id corresponds to </w:t>
-      </w:r>
-      <w:proofErr w:type="spellStart"/>
-      <w:r>
-        <w:rPr>
-          <w:sz w:val="20"/>
-          <w:szCs w:val="20"/>
-        </w:rPr>
-        <w:t>mu_id</w:t>
-      </w:r>
-      <w:proofErr w:type="spellEnd"/>
-      <w:r>
-        <w:rPr>
-          <w:sz w:val="20"/>
-          <w:szCs w:val="20"/>
-        </w:rPr>
-        <w:t xml:space="preserve"> in microarray_fact.txt, cluster id corresponds to </w:t>
-      </w:r>
-      <w:proofErr w:type="spellStart"/>
-      <w:r>
-        <w:rPr>
-          <w:sz w:val="20"/>
-          <w:szCs w:val="20"/>
-        </w:rPr>
-        <w:t>cl_id</w:t>
-      </w:r>
-      <w:proofErr w:type="spellEnd"/>
-      <w:r>
-        <w:rPr>
-          <w:sz w:val="20"/>
-          <w:szCs w:val="20"/>
-        </w:rPr>
-        <w:t xml:space="preserve"> in gene_fact.txt, mRNA expression value corresponds to </w:t>
-      </w:r>
-      <w:proofErr w:type="spellStart"/>
-      <w:r>
-        <w:rPr>
-          <w:sz w:val="20"/>
-          <w:szCs w:val="20"/>
-        </w:rPr>
-        <w:t>exp</w:t>
-      </w:r>
-      <w:proofErr w:type="spellEnd"/>
-      <w:r>
-        <w:rPr>
-          <w:sz w:val="20"/>
-          <w:szCs w:val="20"/>
-        </w:rPr>
-        <w:t xml:space="preserve"> in microarray_fact.txt</w:t>
+        <w:t xml:space="preserve"> measure unit id corresponds to mu_id in microarray_fact.txt, cluster id corresponds to cl_id in gene_fact.txt, mRNA expression value corresponds to exp in microarray_fact.txt</w:t>
       </w:r>
       <w:r>
         <w:rPr>
@@ -645,6 +737,15 @@
         </w:rPr>
         <w:t>)</w:t>
       </w:r>
+    </w:p>
+    <w:p>
+      <w:pPr>
+        <w:ind w:left="720"/>
+        <w:rPr>
+          <w:sz w:val="20"/>
+          <w:szCs w:val="20"/>
+        </w:rPr>
+      </w:pPr>
     </w:p>
     <w:p>
       <w:pPr>
@@ -712,7 +813,15 @@
           <w:sz w:val="20"/>
           <w:szCs w:val="20"/>
         </w:rPr>
-        <w:t xml:space="preserve"> Assume the expression values of patients in both groups have equal variance, use the t test for unequal sample size, equal variance)</w:t>
+        <w:t xml:space="preserve"> Assume the expression values </w:t>
+      </w:r>
+      <w:r>
+        <w:rPr>
+          <w:sz w:val="20"/>
+          <w:szCs w:val="20"/>
+        </w:rPr>
+        <w:lastRenderedPageBreak/>
+        <w:t>of patients in both groups have equal variance, use the t test for unequal sample size, equal variance)</w:t>
       </w:r>
     </w:p>
     <w:p>
@@ -828,7 +937,37 @@
           <w:sz w:val="20"/>
           <w:szCs w:val="20"/>
         </w:rPr>
-        <w:t>0007154”, calculate the average correlation of the expression values between two patien</w:t>
+        <w:t>0007154”, calculate the average correlation</w:t>
+      </w:r>
+      <w:r>
+        <w:rPr>
+          <w:sz w:val="20"/>
+          <w:szCs w:val="20"/>
+        </w:rPr>
+        <w:t xml:space="preserve"> </w:t>
+      </w:r>
+      <w:r>
+        <w:rPr>
+          <w:color w:val="FF0000"/>
+          <w:sz w:val="20"/>
+          <w:szCs w:val="20"/>
+        </w:rPr>
+        <w:t>(</w:t>
+      </w:r>
+      <w:r>
+        <w:rPr>
+          <w:color w:val="FF0000"/>
+          <w:sz w:val="20"/>
+          <w:szCs w:val="20"/>
+        </w:rPr>
+        <w:t>individual correlation then average)</w:t>
+      </w:r>
+      <w:r>
+        <w:rPr>
+          <w:sz w:val="20"/>
+          <w:szCs w:val="20"/>
+        </w:rPr>
+        <w:t xml:space="preserve"> of the expression values between two patien</w:t>
       </w:r>
       <w:r>
         <w:rPr>
@@ -1120,15 +1259,7 @@
           <w:sz w:val="20"/>
           <w:szCs w:val="20"/>
         </w:rPr>
-        <w:t xml:space="preserve"> then calculate the average value. For the average correlation of the expression values between one </w:t>
-      </w:r>
-      <w:r>
-        <w:rPr>
-          <w:sz w:val="20"/>
-          <w:szCs w:val="20"/>
-        </w:rPr>
-        <w:lastRenderedPageBreak/>
-        <w:t xml:space="preserve">“ALL” patient and one “AML” patient, you need first calculate </w:t>
+        <w:t xml:space="preserve"> then calculate the average value. For the average correlation of the expression values between one “ALL” patient and one “AML” patient, you need first calculate </w:t>
       </w:r>
       <m:oMath>
         <m:sSub>
@@ -1448,11 +1579,7 @@
         <w:t>A</w:t>
       </w:r>
       <w:r>
-        <w:t xml:space="preserve"> in group A, calculate the correlation </w:t>
-      </w:r>
-      <w:proofErr w:type="spellStart"/>
-      <w:r>
-        <w:t>r</w:t>
+        <w:t xml:space="preserve"> in group A, calculate the correlation r</w:t>
       </w:r>
       <w:r>
         <w:rPr>
@@ -1460,7 +1587,6 @@
         </w:rPr>
         <w:t>A</w:t>
       </w:r>
-      <w:proofErr w:type="spellEnd"/>
       <w:r>
         <w:rPr>
           <w:vertAlign w:val="subscript"/>
@@ -1523,26 +1649,13 @@
         <w:t>B</w:t>
       </w:r>
       <w:r>
-        <w:t xml:space="preserve"> in group B, calculate the correlation </w:t>
-      </w:r>
-      <w:proofErr w:type="spellStart"/>
-      <w:proofErr w:type="gramStart"/>
-      <w:r>
-        <w:t>r</w:t>
+        <w:t xml:space="preserve"> in group B, calculate the correlation r</w:t>
       </w:r>
       <w:r>
         <w:rPr>
           <w:vertAlign w:val="subscript"/>
         </w:rPr>
-        <w:t>B</w:t>
-      </w:r>
-      <w:proofErr w:type="spellEnd"/>
-      <w:proofErr w:type="gramEnd"/>
-      <w:r>
-        <w:rPr>
-          <w:vertAlign w:val="subscript"/>
-        </w:rPr>
-        <w:t xml:space="preserve"> </w:t>
+        <w:t xml:space="preserve">B </w:t>
       </w:r>
       <w:r>
         <w:t>of the expression values of the informative genes between P</w:t>
@@ -1579,7 +1692,6 @@
       <w:r>
         <w:t xml:space="preserve">Apply t-test on </w:t>
       </w:r>
-      <w:proofErr w:type="spellStart"/>
       <w:r>
         <w:t>r</w:t>
       </w:r>
@@ -1589,17 +1701,11 @@
         </w:rPr>
         <w:t>A</w:t>
       </w:r>
-      <w:proofErr w:type="spellEnd"/>
       <w:r>
         <w:t xml:space="preserve"> and</w:t>
       </w:r>
       <w:r>
-        <w:t xml:space="preserve"> </w:t>
-      </w:r>
-      <w:proofErr w:type="spellStart"/>
-      <w:proofErr w:type="gramStart"/>
-      <w:r>
-        <w:t>r</w:t>
+        <w:t xml:space="preserve"> r</w:t>
       </w:r>
       <w:r>
         <w:rPr>
@@ -1607,8 +1713,6 @@
         </w:rPr>
         <w:t>B</w:t>
       </w:r>
-      <w:proofErr w:type="spellEnd"/>
-      <w:proofErr w:type="gramEnd"/>
       <w:r>
         <w:t>, if the p-value is smaller than 0.01, the patient is classif</w:t>
       </w:r>
@@ -1652,13 +1756,10 @@
       </w:pPr>
     </w:p>
     <w:p>
-      <w:bookmarkStart w:id="0" w:name="_GoBack"/>
-      <w:bookmarkEnd w:id="0"/>
       <w:r>
         <w:rPr>
           <w:b/>
         </w:rPr>
-        <w:lastRenderedPageBreak/>
         <w:t>Appendix: Descriptions of Data File F</w:t>
       </w:r>
       <w:r>
@@ -1729,13 +1830,8 @@
     </w:p>
     <w:p>
       <w:r>
-        <w:t xml:space="preserve">Fact table: </w:t>
-      </w:r>
-      <w:proofErr w:type="spellStart"/>
-      <w:r>
-        <w:t>clinical_fact</w:t>
-      </w:r>
-      <w:proofErr w:type="spellEnd"/>
+        <w:t>Fact table: clinical_fact</w:t>
+      </w:r>
     </w:p>
     <w:p/>
     <w:p>
@@ -1772,11 +1868,9 @@
             <w:pPr>
               <w:jc w:val="center"/>
             </w:pPr>
-            <w:proofErr w:type="spellStart"/>
             <w:r>
               <w:t>p_id</w:t>
             </w:r>
-            <w:proofErr w:type="spellEnd"/>
           </w:p>
         </w:tc>
         <w:tc>
@@ -1787,11 +1881,9 @@
             <w:pPr>
               <w:jc w:val="center"/>
             </w:pPr>
-            <w:proofErr w:type="spellStart"/>
             <w:r>
               <w:t>ssn</w:t>
             </w:r>
-            <w:proofErr w:type="spellEnd"/>
           </w:p>
         </w:tc>
         <w:tc>
@@ -1872,11 +1964,9 @@
             <w:pPr>
               <w:jc w:val="center"/>
             </w:pPr>
-            <w:proofErr w:type="spellStart"/>
             <w:r>
               <w:t>ds_id</w:t>
             </w:r>
-            <w:proofErr w:type="spellEnd"/>
           </w:p>
         </w:tc>
         <w:tc>
@@ -1954,7 +2044,6 @@
             <w:pPr>
               <w:jc w:val="center"/>
             </w:pPr>
-            <w:proofErr w:type="spellStart"/>
             <w:r>
               <w:t>d</w:t>
             </w:r>
@@ -1968,7 +2057,6 @@
             <w:r>
               <w:t>_id</w:t>
             </w:r>
-            <w:proofErr w:type="spellEnd"/>
           </w:p>
         </w:tc>
         <w:tc>
@@ -2053,11 +2141,9 @@
             <w:pPr>
               <w:jc w:val="center"/>
             </w:pPr>
-            <w:proofErr w:type="spellStart"/>
             <w:r>
               <w:t>tt_id</w:t>
             </w:r>
-            <w:proofErr w:type="spellEnd"/>
           </w:p>
         </w:tc>
         <w:tc>
@@ -2156,7 +2242,6 @@
                 <w:szCs w:val="20"/>
               </w:rPr>
             </w:pPr>
-            <w:proofErr w:type="spellStart"/>
             <w:r>
               <w:rPr>
                 <w:sz w:val="20"/>
@@ -2164,7 +2249,6 @@
               </w:rPr>
               <w:t>p_id</w:t>
             </w:r>
-            <w:proofErr w:type="spellEnd"/>
           </w:p>
         </w:tc>
         <w:tc>
@@ -2179,7 +2263,6 @@
                 <w:szCs w:val="20"/>
               </w:rPr>
             </w:pPr>
-            <w:proofErr w:type="spellStart"/>
             <w:r>
               <w:rPr>
                 <w:sz w:val="20"/>
@@ -2187,7 +2270,6 @@
               </w:rPr>
               <w:t>ds_id</w:t>
             </w:r>
-            <w:proofErr w:type="spellEnd"/>
           </w:p>
         </w:tc>
         <w:tc>
@@ -2202,7 +2284,6 @@
                 <w:szCs w:val="20"/>
               </w:rPr>
             </w:pPr>
-            <w:proofErr w:type="spellStart"/>
             <w:r>
               <w:rPr>
                 <w:sz w:val="20"/>
@@ -2210,7 +2291,6 @@
               </w:rPr>
               <w:t>sympton</w:t>
             </w:r>
-            <w:proofErr w:type="spellEnd"/>
           </w:p>
         </w:tc>
         <w:tc>
@@ -2225,7 +2305,6 @@
                 <w:szCs w:val="20"/>
               </w:rPr>
             </w:pPr>
-            <w:proofErr w:type="spellStart"/>
             <w:r>
               <w:rPr>
                 <w:sz w:val="20"/>
@@ -2233,7 +2312,6 @@
               </w:rPr>
               <w:t>ds_from</w:t>
             </w:r>
-            <w:proofErr w:type="spellEnd"/>
           </w:p>
         </w:tc>
         <w:tc>
@@ -2248,7 +2326,6 @@
                 <w:szCs w:val="20"/>
               </w:rPr>
             </w:pPr>
-            <w:proofErr w:type="spellStart"/>
             <w:r>
               <w:rPr>
                 <w:sz w:val="20"/>
@@ -2256,7 +2333,6 @@
               </w:rPr>
               <w:t>ds_to</w:t>
             </w:r>
-            <w:proofErr w:type="spellEnd"/>
           </w:p>
         </w:tc>
         <w:tc>
@@ -2271,7 +2347,6 @@
                 <w:szCs w:val="20"/>
               </w:rPr>
             </w:pPr>
-            <w:proofErr w:type="spellStart"/>
             <w:r>
               <w:rPr>
                 <w:sz w:val="20"/>
@@ -2279,7 +2354,6 @@
               </w:rPr>
               <w:t>dr_id</w:t>
             </w:r>
-            <w:proofErr w:type="spellEnd"/>
           </w:p>
         </w:tc>
         <w:tc>
@@ -2315,7 +2389,6 @@
                 <w:szCs w:val="20"/>
               </w:rPr>
             </w:pPr>
-            <w:proofErr w:type="spellStart"/>
             <w:r>
               <w:rPr>
                 <w:sz w:val="20"/>
@@ -2323,7 +2396,6 @@
               </w:rPr>
               <w:t>dr_from</w:t>
             </w:r>
-            <w:proofErr w:type="spellEnd"/>
           </w:p>
         </w:tc>
         <w:tc>
@@ -2338,7 +2410,6 @@
                 <w:szCs w:val="20"/>
               </w:rPr>
             </w:pPr>
-            <w:proofErr w:type="spellStart"/>
             <w:r>
               <w:rPr>
                 <w:sz w:val="20"/>
@@ -2346,7 +2417,6 @@
               </w:rPr>
               <w:t>dr_to</w:t>
             </w:r>
-            <w:proofErr w:type="spellEnd"/>
           </w:p>
         </w:tc>
         <w:tc>
@@ -2361,7 +2431,6 @@
                 <w:szCs w:val="20"/>
               </w:rPr>
             </w:pPr>
-            <w:proofErr w:type="spellStart"/>
             <w:r>
               <w:rPr>
                 <w:sz w:val="20"/>
@@ -2369,7 +2438,6 @@
               </w:rPr>
               <w:t>tt_id</w:t>
             </w:r>
-            <w:proofErr w:type="spellEnd"/>
           </w:p>
         </w:tc>
         <w:tc>
@@ -2405,7 +2473,6 @@
                 <w:szCs w:val="20"/>
               </w:rPr>
             </w:pPr>
-            <w:proofErr w:type="spellStart"/>
             <w:r>
               <w:rPr>
                 <w:sz w:val="20"/>
@@ -2413,7 +2480,6 @@
               </w:rPr>
               <w:t>tt_date</w:t>
             </w:r>
-            <w:proofErr w:type="spellEnd"/>
           </w:p>
         </w:tc>
         <w:tc>
@@ -2428,7 +2494,6 @@
                 <w:szCs w:val="20"/>
               </w:rPr>
             </w:pPr>
-            <w:proofErr w:type="spellStart"/>
             <w:r>
               <w:rPr>
                 <w:sz w:val="20"/>
@@ -2436,7 +2501,6 @@
               </w:rPr>
               <w:t>s_id</w:t>
             </w:r>
-            <w:proofErr w:type="spellEnd"/>
           </w:p>
         </w:tc>
       </w:tr>
@@ -2455,13 +2519,8 @@
     </w:p>
     <w:p>
       <w:r>
-        <w:t xml:space="preserve">Fact table: </w:t>
-      </w:r>
-      <w:proofErr w:type="spellStart"/>
-      <w:r>
-        <w:t>sample_fact</w:t>
-      </w:r>
-      <w:proofErr w:type="spellEnd"/>
+        <w:t>Fact table: sample_fact</w:t>
+      </w:r>
     </w:p>
     <w:p/>
     <w:p>
@@ -2497,11 +2556,9 @@
             <w:pPr>
               <w:jc w:val="center"/>
             </w:pPr>
-            <w:proofErr w:type="spellStart"/>
             <w:r>
               <w:t>s_id</w:t>
             </w:r>
-            <w:proofErr w:type="spellEnd"/>
           </w:p>
         </w:tc>
         <w:tc>
@@ -2538,11 +2595,9 @@
             <w:pPr>
               <w:jc w:val="center"/>
             </w:pPr>
-            <w:proofErr w:type="spellStart"/>
             <w:r>
               <w:t>sp_date</w:t>
             </w:r>
-            <w:proofErr w:type="spellEnd"/>
           </w:p>
         </w:tc>
       </w:tr>
@@ -2582,11 +2637,9 @@
             <w:pPr>
               <w:jc w:val="center"/>
             </w:pPr>
-            <w:proofErr w:type="spellStart"/>
             <w:r>
               <w:t>mk_id</w:t>
             </w:r>
-            <w:proofErr w:type="spellEnd"/>
           </w:p>
         </w:tc>
         <w:tc>
@@ -2678,11 +2731,10 @@
             <w:pPr>
               <w:jc w:val="center"/>
             </w:pPr>
-            <w:proofErr w:type="spellStart"/>
-            <w:r>
+            <w:r>
+              <w:lastRenderedPageBreak/>
               <w:t>as_id</w:t>
             </w:r>
-            <w:proofErr w:type="spellEnd"/>
           </w:p>
         </w:tc>
         <w:tc>
@@ -2773,7 +2825,6 @@
             <w:pPr>
               <w:jc w:val="center"/>
             </w:pPr>
-            <w:proofErr w:type="spellStart"/>
             <w:r>
               <w:t>t</w:t>
             </w:r>
@@ -2787,7 +2838,6 @@
             <w:r>
               <w:t>_id</w:t>
             </w:r>
-            <w:proofErr w:type="spellEnd"/>
           </w:p>
         </w:tc>
         <w:tc>
@@ -2874,14 +2924,12 @@
             <w:tcW w:w="984" w:type="dxa"/>
           </w:tcPr>
           <w:p>
-            <w:proofErr w:type="spellStart"/>
             <w:r>
               <w:t>s</w:t>
             </w:r>
             <w:r>
               <w:t>_id</w:t>
             </w:r>
-            <w:proofErr w:type="spellEnd"/>
           </w:p>
         </w:tc>
         <w:tc>
@@ -2889,14 +2937,12 @@
             <w:tcW w:w="984" w:type="dxa"/>
           </w:tcPr>
           <w:p>
-            <w:proofErr w:type="spellStart"/>
             <w:r>
               <w:t>m</w:t>
             </w:r>
             <w:r>
               <w:t>k_id</w:t>
             </w:r>
-            <w:proofErr w:type="spellEnd"/>
           </w:p>
         </w:tc>
         <w:tc>
@@ -2904,11 +2950,9 @@
             <w:tcW w:w="984" w:type="dxa"/>
           </w:tcPr>
           <w:p>
-            <w:proofErr w:type="spellStart"/>
             <w:r>
               <w:t>mk_result</w:t>
             </w:r>
-            <w:proofErr w:type="spellEnd"/>
           </w:p>
         </w:tc>
         <w:tc>
@@ -2916,11 +2960,9 @@
             <w:tcW w:w="984" w:type="dxa"/>
           </w:tcPr>
           <w:p>
-            <w:proofErr w:type="spellStart"/>
             <w:r>
               <w:t>mk_date</w:t>
             </w:r>
-            <w:proofErr w:type="spellEnd"/>
           </w:p>
         </w:tc>
         <w:tc>
@@ -2934,7 +2976,6 @@
                 <w:lang w:eastAsia="ko-KR"/>
               </w:rPr>
             </w:pPr>
-            <w:proofErr w:type="spellStart"/>
             <w:r>
               <w:t>as_</w:t>
             </w:r>
@@ -2945,7 +2986,6 @@
               </w:rPr>
               <w:t>id</w:t>
             </w:r>
-            <w:proofErr w:type="spellEnd"/>
           </w:p>
         </w:tc>
         <w:tc>
@@ -2959,7 +2999,6 @@
                 <w:lang w:eastAsia="ko-KR"/>
               </w:rPr>
             </w:pPr>
-            <w:proofErr w:type="spellStart"/>
             <w:r>
               <w:t>as_</w:t>
             </w:r>
@@ -2970,7 +3009,6 @@
               </w:rPr>
               <w:t>result</w:t>
             </w:r>
-            <w:proofErr w:type="spellEnd"/>
           </w:p>
         </w:tc>
         <w:tc>
@@ -2984,7 +3022,6 @@
                 <w:lang w:eastAsia="ko-KR"/>
               </w:rPr>
             </w:pPr>
-            <w:proofErr w:type="spellStart"/>
             <w:r>
               <w:rPr>
                 <w:rFonts w:eastAsia="Batang" w:hint="eastAsia"/>
@@ -3002,7 +3039,6 @@
               </w:rPr>
               <w:t>date</w:t>
             </w:r>
-            <w:proofErr w:type="spellEnd"/>
           </w:p>
         </w:tc>
         <w:tc>
@@ -3010,7 +3046,6 @@
             <w:tcW w:w="984" w:type="dxa"/>
           </w:tcPr>
           <w:p>
-            <w:proofErr w:type="spellStart"/>
             <w:r>
               <w:rPr>
                 <w:rFonts w:eastAsia="Batang" w:hint="eastAsia"/>
@@ -3021,7 +3056,6 @@
             <w:r>
               <w:t>m_id</w:t>
             </w:r>
-            <w:proofErr w:type="spellEnd"/>
           </w:p>
         </w:tc>
         <w:tc>
@@ -3035,7 +3069,6 @@
                 <w:lang w:eastAsia="ko-KR"/>
               </w:rPr>
             </w:pPr>
-            <w:proofErr w:type="spellStart"/>
             <w:r>
               <w:rPr>
                 <w:rFonts w:eastAsia="Batang" w:hint="eastAsia"/>
@@ -3053,7 +3086,6 @@
               </w:rPr>
               <w:t>description</w:t>
             </w:r>
-            <w:proofErr w:type="spellEnd"/>
           </w:p>
         </w:tc>
       </w:tr>
@@ -3066,24 +3098,13 @@
     </w:p>
     <w:p>
       <w:r>
-        <w:t xml:space="preserve">Entities: probe, </w:t>
-      </w:r>
-      <w:proofErr w:type="spellStart"/>
-      <w:r>
-        <w:t>measureUnit</w:t>
-      </w:r>
-      <w:proofErr w:type="spellEnd"/>
-    </w:p>
-    <w:p>
-      <w:r>
-        <w:lastRenderedPageBreak/>
-        <w:t xml:space="preserve">Fact table: </w:t>
-      </w:r>
-      <w:proofErr w:type="spellStart"/>
-      <w:r>
-        <w:t>microarray_fact</w:t>
-      </w:r>
-      <w:proofErr w:type="spellEnd"/>
+        <w:t>Entities: probe, measureUnit</w:t>
+      </w:r>
+    </w:p>
+    <w:p>
+      <w:r>
+        <w:t>Fact table: microarray_fact</w:t>
+      </w:r>
     </w:p>
     <w:p/>
     <w:p>
@@ -3120,11 +3141,9 @@
             <w:pPr>
               <w:jc w:val="center"/>
             </w:pPr>
-            <w:proofErr w:type="spellStart"/>
             <w:r>
               <w:t>pb_id</w:t>
             </w:r>
-            <w:proofErr w:type="spellEnd"/>
           </w:p>
         </w:tc>
         <w:tc>
@@ -3182,11 +3201,9 @@
             <w:pPr>
               <w:jc w:val="center"/>
             </w:pPr>
-            <w:proofErr w:type="spellStart"/>
             <w:r>
               <w:t>isQC</w:t>
             </w:r>
-            <w:proofErr w:type="spellEnd"/>
           </w:p>
         </w:tc>
       </w:tr>
@@ -3228,11 +3245,9 @@
             <w:pPr>
               <w:jc w:val="center"/>
             </w:pPr>
-            <w:proofErr w:type="spellStart"/>
             <w:r>
               <w:t>mu_id</w:t>
             </w:r>
-            <w:proofErr w:type="spellEnd"/>
           </w:p>
         </w:tc>
         <w:tc>
@@ -3311,11 +3326,9 @@
             <w:pPr>
               <w:jc w:val="center"/>
             </w:pPr>
-            <w:proofErr w:type="spellStart"/>
             <w:r>
               <w:t>s_id</w:t>
             </w:r>
-            <w:proofErr w:type="spellEnd"/>
           </w:p>
         </w:tc>
         <w:tc>
@@ -3326,11 +3339,9 @@
             <w:pPr>
               <w:jc w:val="center"/>
             </w:pPr>
-            <w:proofErr w:type="spellStart"/>
             <w:r>
               <w:t>e_id</w:t>
             </w:r>
-            <w:proofErr w:type="spellEnd"/>
           </w:p>
         </w:tc>
         <w:tc>
@@ -3341,11 +3352,9 @@
             <w:pPr>
               <w:jc w:val="center"/>
             </w:pPr>
-            <w:proofErr w:type="spellStart"/>
             <w:r>
               <w:t>pb_id</w:t>
             </w:r>
-            <w:proofErr w:type="spellEnd"/>
           </w:p>
         </w:tc>
         <w:tc>
@@ -3356,11 +3365,9 @@
             <w:pPr>
               <w:jc w:val="center"/>
             </w:pPr>
-            <w:proofErr w:type="spellStart"/>
             <w:r>
               <w:t>mu_id</w:t>
             </w:r>
-            <w:proofErr w:type="spellEnd"/>
           </w:p>
         </w:tc>
         <w:tc>
@@ -3397,24 +3404,14 @@
       </w:r>
     </w:p>
     <w:p>
-      <w:proofErr w:type="spellStart"/>
-      <w:r>
-        <w:t>Entites</w:t>
-      </w:r>
-      <w:proofErr w:type="spellEnd"/>
-      <w:r>
-        <w:t>: gene, go, cluster, domain, promoter</w:t>
-      </w:r>
-    </w:p>
-    <w:p>
-      <w:r>
-        <w:t xml:space="preserve">Fact table: </w:t>
-      </w:r>
-      <w:proofErr w:type="spellStart"/>
-      <w:r>
-        <w:t>gene_fact</w:t>
-      </w:r>
-      <w:proofErr w:type="spellEnd"/>
+      <w:r>
+        <w:t>Entites: gene, go, cluster, domain, promoter</w:t>
+      </w:r>
+    </w:p>
+    <w:p>
+      <w:r>
+        <w:t>Fact table: gene_fact</w:t>
+      </w:r>
     </w:p>
     <w:p/>
     <w:p>
@@ -3466,11 +3463,9 @@
             <w:pPr>
               <w:jc w:val="center"/>
             </w:pPr>
-            <w:proofErr w:type="spellStart"/>
             <w:r>
               <w:t>seqType</w:t>
             </w:r>
-            <w:proofErr w:type="spellEnd"/>
           </w:p>
         </w:tc>
         <w:tc>
@@ -3507,11 +3502,9 @@
             <w:pPr>
               <w:jc w:val="center"/>
             </w:pPr>
-            <w:proofErr w:type="spellStart"/>
             <w:r>
               <w:t>seqDataset</w:t>
             </w:r>
-            <w:proofErr w:type="spellEnd"/>
           </w:p>
         </w:tc>
         <w:tc>
@@ -3522,11 +3515,9 @@
             <w:pPr>
               <w:jc w:val="center"/>
             </w:pPr>
-            <w:proofErr w:type="spellStart"/>
             <w:r>
               <w:t>speciesID</w:t>
             </w:r>
-            <w:proofErr w:type="spellEnd"/>
           </w:p>
         </w:tc>
         <w:tc>
@@ -3579,11 +3570,9 @@
             <w:pPr>
               <w:jc w:val="center"/>
             </w:pPr>
-            <w:proofErr w:type="spellStart"/>
             <w:r>
               <w:t>go_id</w:t>
             </w:r>
-            <w:proofErr w:type="spellEnd"/>
           </w:p>
         </w:tc>
         <w:tc>
@@ -3680,11 +3669,9 @@
             <w:pPr>
               <w:jc w:val="center"/>
             </w:pPr>
-            <w:proofErr w:type="spellStart"/>
             <w:r>
               <w:t>cl_id</w:t>
             </w:r>
-            <w:proofErr w:type="spellEnd"/>
           </w:p>
         </w:tc>
         <w:tc>
@@ -3734,11 +3721,9 @@
             <w:pPr>
               <w:jc w:val="center"/>
             </w:pPr>
-            <w:proofErr w:type="spellStart"/>
             <w:r>
               <w:t>tSetting</w:t>
             </w:r>
-            <w:proofErr w:type="spellEnd"/>
           </w:p>
         </w:tc>
         <w:tc>
@@ -3793,11 +3778,9 @@
             <w:pPr>
               <w:jc w:val="center"/>
             </w:pPr>
-            <w:proofErr w:type="spellStart"/>
             <w:r>
               <w:t>dm_id</w:t>
             </w:r>
-            <w:proofErr w:type="spellEnd"/>
           </w:p>
         </w:tc>
         <w:tc>
@@ -3918,11 +3901,9 @@
             <w:pPr>
               <w:jc w:val="center"/>
             </w:pPr>
-            <w:proofErr w:type="spellStart"/>
             <w:r>
               <w:t>pm_id</w:t>
             </w:r>
-            <w:proofErr w:type="spellEnd"/>
           </w:p>
         </w:tc>
         <w:tc>
@@ -4031,11 +4012,9 @@
             <w:pPr>
               <w:jc w:val="center"/>
             </w:pPr>
-            <w:proofErr w:type="spellStart"/>
             <w:r>
               <w:t>go_id</w:t>
             </w:r>
-            <w:proofErr w:type="spellEnd"/>
           </w:p>
         </w:tc>
         <w:tc>
@@ -4046,11 +4025,9 @@
             <w:pPr>
               <w:jc w:val="center"/>
             </w:pPr>
-            <w:proofErr w:type="spellStart"/>
             <w:r>
               <w:t>cl_id</w:t>
             </w:r>
-            <w:proofErr w:type="spellEnd"/>
           </w:p>
         </w:tc>
         <w:tc>
@@ -4061,11 +4038,9 @@
             <w:pPr>
               <w:jc w:val="center"/>
             </w:pPr>
-            <w:proofErr w:type="spellStart"/>
             <w:r>
               <w:t>dm_id</w:t>
             </w:r>
-            <w:proofErr w:type="spellEnd"/>
           </w:p>
         </w:tc>
         <w:tc>
@@ -4076,11 +4051,9 @@
             <w:pPr>
               <w:jc w:val="center"/>
             </w:pPr>
-            <w:proofErr w:type="spellStart"/>
             <w:r>
               <w:t>pm_id</w:t>
             </w:r>
-            <w:proofErr w:type="spellEnd"/>
           </w:p>
         </w:tc>
         <w:tc>
@@ -4102,31 +4075,19 @@
     <w:p/>
     <w:p>
       <w:r>
+        <w:lastRenderedPageBreak/>
         <w:t>5. Experiment data space</w:t>
       </w:r>
     </w:p>
     <w:p>
       <w:r>
-        <w:t xml:space="preserve">Entities: experiment, project, platform, norm, person, </w:t>
-      </w:r>
-      <w:proofErr w:type="spellStart"/>
-      <w:r>
-        <w:t>protocal</w:t>
-      </w:r>
-      <w:proofErr w:type="spellEnd"/>
-      <w:r>
-        <w:t>, publication</w:t>
-      </w:r>
-    </w:p>
-    <w:p>
-      <w:r>
-        <w:t xml:space="preserve">Fact table: </w:t>
-      </w:r>
-      <w:proofErr w:type="spellStart"/>
-      <w:r>
-        <w:t>experiment_fact</w:t>
-      </w:r>
-      <w:proofErr w:type="spellEnd"/>
+        <w:t>Entities: experiment, project, platform, norm, person, protocal, publication</w:t>
+      </w:r>
+    </w:p>
+    <w:p>
+      <w:r>
+        <w:t>Fact table: experiment_fact</w:t>
+      </w:r>
     </w:p>
     <w:p/>
     <w:p>
@@ -4161,11 +4122,9 @@
             <w:pPr>
               <w:jc w:val="center"/>
             </w:pPr>
-            <w:proofErr w:type="spellStart"/>
             <w:r>
               <w:t>e_id</w:t>
             </w:r>
-            <w:proofErr w:type="spellEnd"/>
           </w:p>
         </w:tc>
         <w:tc>
@@ -4237,11 +4196,9 @@
             <w:pPr>
               <w:jc w:val="center"/>
             </w:pPr>
-            <w:proofErr w:type="spellStart"/>
             <w:r>
               <w:t>pj_id</w:t>
             </w:r>
-            <w:proofErr w:type="spellEnd"/>
           </w:p>
         </w:tc>
         <w:tc>
@@ -4288,7 +4245,6 @@
     <w:p/>
     <w:p>
       <w:r>
-        <w:lastRenderedPageBreak/>
         <w:t>File: platform.txt</w:t>
       </w:r>
     </w:p>
@@ -4321,11 +4277,9 @@
             <w:pPr>
               <w:jc w:val="center"/>
             </w:pPr>
-            <w:proofErr w:type="spellStart"/>
             <w:r>
               <w:t>pf_id</w:t>
             </w:r>
-            <w:proofErr w:type="spellEnd"/>
           </w:p>
         </w:tc>
         <w:tc>
@@ -4420,11 +4374,9 @@
             <w:pPr>
               <w:jc w:val="center"/>
             </w:pPr>
-            <w:proofErr w:type="spellStart"/>
             <w:r>
               <w:t>nm_id</w:t>
             </w:r>
-            <w:proofErr w:type="spellEnd"/>
           </w:p>
         </w:tc>
         <w:tc>
@@ -4515,11 +4467,9 @@
             <w:pPr>
               <w:jc w:val="center"/>
             </w:pPr>
-            <w:proofErr w:type="spellStart"/>
             <w:r>
               <w:t>pn_id</w:t>
             </w:r>
-            <w:proofErr w:type="spellEnd"/>
           </w:p>
         </w:tc>
         <w:tc>
@@ -4543,11 +4493,9 @@
             <w:pPr>
               <w:jc w:val="center"/>
             </w:pPr>
-            <w:proofErr w:type="spellStart"/>
             <w:r>
               <w:t>labName</w:t>
             </w:r>
-            <w:proofErr w:type="spellEnd"/>
           </w:p>
         </w:tc>
         <w:tc>
@@ -4599,11 +4547,9 @@
             <w:pPr>
               <w:jc w:val="center"/>
             </w:pPr>
-            <w:proofErr w:type="spellStart"/>
             <w:r>
               <w:t>pt_id</w:t>
             </w:r>
-            <w:proofErr w:type="spellEnd"/>
           </w:p>
         </w:tc>
         <w:tc>
@@ -4640,11 +4586,9 @@
             <w:pPr>
               <w:jc w:val="center"/>
             </w:pPr>
-            <w:proofErr w:type="spellStart"/>
             <w:r>
               <w:t>createdBy</w:t>
             </w:r>
-            <w:proofErr w:type="spellEnd"/>
           </w:p>
         </w:tc>
       </w:tr>
@@ -4685,11 +4629,9 @@
             <w:pPr>
               <w:jc w:val="center"/>
             </w:pPr>
-            <w:proofErr w:type="spellStart"/>
             <w:r>
               <w:t>pu_id</w:t>
             </w:r>
-            <w:proofErr w:type="spellEnd"/>
           </w:p>
         </w:tc>
         <w:tc>
@@ -4700,11 +4642,9 @@
             <w:pPr>
               <w:jc w:val="center"/>
             </w:pPr>
-            <w:proofErr w:type="spellStart"/>
             <w:r>
               <w:t>pub_med_id</w:t>
             </w:r>
-            <w:proofErr w:type="spellEnd"/>
           </w:p>
         </w:tc>
         <w:tc>
@@ -4754,11 +4694,9 @@
             <w:pPr>
               <w:jc w:val="center"/>
             </w:pPr>
-            <w:proofErr w:type="spellStart"/>
             <w:r>
               <w:t>pubDate</w:t>
             </w:r>
-            <w:proofErr w:type="spellEnd"/>
           </w:p>
         </w:tc>
       </w:tr>
@@ -4800,11 +4738,9 @@
             <w:pPr>
               <w:jc w:val="center"/>
             </w:pPr>
-            <w:proofErr w:type="spellStart"/>
             <w:r>
               <w:t>e_id</w:t>
             </w:r>
-            <w:proofErr w:type="spellEnd"/>
           </w:p>
         </w:tc>
         <w:tc>
@@ -4815,11 +4751,9 @@
             <w:pPr>
               <w:jc w:val="center"/>
             </w:pPr>
-            <w:proofErr w:type="spellStart"/>
             <w:r>
               <w:t>nm_id</w:t>
             </w:r>
-            <w:proofErr w:type="spellEnd"/>
           </w:p>
         </w:tc>
         <w:tc>
@@ -4830,11 +4764,9 @@
             <w:pPr>
               <w:jc w:val="center"/>
             </w:pPr>
-            <w:proofErr w:type="spellStart"/>
             <w:r>
               <w:t>pj_id</w:t>
             </w:r>
-            <w:proofErr w:type="spellEnd"/>
           </w:p>
         </w:tc>
         <w:tc>
@@ -4845,11 +4777,9 @@
             <w:pPr>
               <w:jc w:val="center"/>
             </w:pPr>
-            <w:proofErr w:type="spellStart"/>
             <w:r>
               <w:t>pn_id</w:t>
             </w:r>
-            <w:proofErr w:type="spellEnd"/>
           </w:p>
         </w:tc>
         <w:tc>
@@ -4860,7 +4790,6 @@
             <w:pPr>
               <w:jc w:val="center"/>
             </w:pPr>
-            <w:proofErr w:type="spellStart"/>
             <w:r>
               <w:t>p</w:t>
             </w:r>
@@ -4874,7 +4803,6 @@
             <w:r>
               <w:t>_id</w:t>
             </w:r>
-            <w:proofErr w:type="spellEnd"/>
           </w:p>
         </w:tc>
         <w:tc>
@@ -4885,11 +4813,9 @@
             <w:pPr>
               <w:jc w:val="center"/>
             </w:pPr>
-            <w:proofErr w:type="spellStart"/>
             <w:r>
               <w:t>pt_id</w:t>
             </w:r>
-            <w:proofErr w:type="spellEnd"/>
           </w:p>
         </w:tc>
         <w:tc>
@@ -4900,11 +4826,9 @@
             <w:pPr>
               <w:jc w:val="center"/>
             </w:pPr>
-            <w:proofErr w:type="spellStart"/>
             <w:r>
               <w:t>pu_id</w:t>
             </w:r>
-            <w:proofErr w:type="spellEnd"/>
           </w:p>
         </w:tc>
       </w:tr>
@@ -4927,7 +4851,7 @@
 </file>
 
 <file path=word/numbering.xml><?xml version="1.0" encoding="utf-8"?>
-<w:numbering xmlns:wpc="http://schemas.microsoft.com/office/word/2010/wordprocessingCanvas" xmlns:mc="http://schemas.openxmlformats.org/markup-compatibility/2006" xmlns:o="urn:schemas-microsoft-com:office:office" xmlns:r="http://schemas.openxmlformats.org/officeDocument/2006/relationships" xmlns:m="http://schemas.openxmlformats.org/officeDocument/2006/math" xmlns:v="urn:schemas-microsoft-com:vml" xmlns:wp14="http://schemas.microsoft.com/office/word/2010/wordprocessingDrawing" xmlns:wp="http://schemas.openxmlformats.org/drawingml/2006/wordprocessingDrawing" xmlns:w10="urn:schemas-microsoft-com:office:word" xmlns:w="http://schemas.openxmlformats.org/wordprocessingml/2006/main" xmlns:w14="http://schemas.microsoft.com/office/word/2010/wordml" xmlns:wpg="http://schemas.microsoft.com/office/word/2010/wordprocessingGroup" xmlns:wpi="http://schemas.microsoft.com/office/word/2010/wordprocessingInk" xmlns:wne="http://schemas.microsoft.com/office/word/2006/wordml" xmlns:wps="http://schemas.microsoft.com/office/word/2010/wordprocessingShape" mc:Ignorable="w14 wp14">
+<w:numbering xmlns:wpc="http://schemas.microsoft.com/office/word/2010/wordprocessingCanvas" xmlns:mo="http://schemas.microsoft.com/office/mac/office/2008/main" xmlns:mc="http://schemas.openxmlformats.org/markup-compatibility/2006" xmlns:mv="urn:schemas-microsoft-com:mac:vml" xmlns:o="urn:schemas-microsoft-com:office:office" xmlns:r="http://schemas.openxmlformats.org/officeDocument/2006/relationships" xmlns:m="http://schemas.openxmlformats.org/officeDocument/2006/math" xmlns:v="urn:schemas-microsoft-com:vml" xmlns:wp14="http://schemas.microsoft.com/office/word/2010/wordprocessingDrawing" xmlns:wp="http://schemas.openxmlformats.org/drawingml/2006/wordprocessingDrawing" xmlns:w10="urn:schemas-microsoft-com:office:word" xmlns:w="http://schemas.openxmlformats.org/wordprocessingml/2006/main" xmlns:w14="http://schemas.microsoft.com/office/word/2010/wordml" xmlns:wpg="http://schemas.microsoft.com/office/word/2010/wordprocessingGroup" xmlns:wpi="http://schemas.microsoft.com/office/word/2010/wordprocessingInk" xmlns:wne="http://schemas.microsoft.com/office/word/2006/wordml" xmlns:wps="http://schemas.microsoft.com/office/word/2010/wordprocessingShape" mc:Ignorable="w14 wp14">
   <w:abstractNum w:abstractNumId="0">
     <w:nsid w:val="0E0D456C"/>
     <w:multiLevelType w:val="multilevel"/>
@@ -6370,7 +6294,7 @@
     </w:rPrDefault>
     <w:pPrDefault/>
   </w:docDefaults>
-  <w:latentStyles w:defLockedState="0" w:defUIPriority="0" w:defSemiHidden="1" w:defUnhideWhenUsed="1" w:defQFormat="0" w:count="267">
+  <w:latentStyles w:defLockedState="0" w:defUIPriority="0" w:defSemiHidden="1" w:defUnhideWhenUsed="1" w:defQFormat="0" w:count="276">
     <w:lsdException w:name="Normal" w:semiHidden="0" w:unhideWhenUsed="0" w:qFormat="1"/>
     <w:lsdException w:name="heading 1" w:semiHidden="0" w:unhideWhenUsed="0" w:qFormat="1"/>
     <w:lsdException w:name="heading 2" w:qFormat="1"/>
@@ -6700,7 +6624,7 @@
 </file>
 
 <file path=word/stylesWithEffects.xml><?xml version="1.0" encoding="utf-8"?>
-<w:styles xmlns:wpc="http://schemas.microsoft.com/office/word/2010/wordprocessingCanvas" xmlns:mc="http://schemas.openxmlformats.org/markup-compatibility/2006" xmlns:o="urn:schemas-microsoft-com:office:office" xmlns:r="http://schemas.openxmlformats.org/officeDocument/2006/relationships" xmlns:m="http://schemas.openxmlformats.org/officeDocument/2006/math" xmlns:v="urn:schemas-microsoft-com:vml" xmlns:wp14="http://schemas.microsoft.com/office/word/2010/wordprocessingDrawing" xmlns:wp="http://schemas.openxmlformats.org/drawingml/2006/wordprocessingDrawing" xmlns:w10="urn:schemas-microsoft-com:office:word" xmlns:w="http://schemas.openxmlformats.org/wordprocessingml/2006/main" xmlns:w14="http://schemas.microsoft.com/office/word/2010/wordml" xmlns:wpg="http://schemas.microsoft.com/office/word/2010/wordprocessingGroup" xmlns:wpi="http://schemas.microsoft.com/office/word/2010/wordprocessingInk" xmlns:wne="http://schemas.microsoft.com/office/word/2006/wordml" xmlns:wps="http://schemas.microsoft.com/office/word/2010/wordprocessingShape" mc:Ignorable="w14 wp14">
+<w:styles xmlns:wpc="http://schemas.microsoft.com/office/word/2010/wordprocessingCanvas" xmlns:mo="http://schemas.microsoft.com/office/mac/office/2008/main" xmlns:mc="http://schemas.openxmlformats.org/markup-compatibility/2006" xmlns:mv="urn:schemas-microsoft-com:mac:vml" xmlns:o="urn:schemas-microsoft-com:office:office" xmlns:r="http://schemas.openxmlformats.org/officeDocument/2006/relationships" xmlns:m="http://schemas.openxmlformats.org/officeDocument/2006/math" xmlns:v="urn:schemas-microsoft-com:vml" xmlns:wp14="http://schemas.microsoft.com/office/word/2010/wordprocessingDrawing" xmlns:wp="http://schemas.openxmlformats.org/drawingml/2006/wordprocessingDrawing" xmlns:w10="urn:schemas-microsoft-com:office:word" xmlns:w="http://schemas.openxmlformats.org/wordprocessingml/2006/main" xmlns:w14="http://schemas.microsoft.com/office/word/2010/wordml" xmlns:wpg="http://schemas.microsoft.com/office/word/2010/wordprocessingGroup" xmlns:wpi="http://schemas.microsoft.com/office/word/2010/wordprocessingInk" xmlns:wne="http://schemas.microsoft.com/office/word/2006/wordml" xmlns:wps="http://schemas.microsoft.com/office/word/2010/wordprocessingShape" mc:Ignorable="w14 wp14">
   <w:docDefaults>
     <w:rPrDefault>
       <w:rPr>
@@ -6710,7 +6634,7 @@
     </w:rPrDefault>
     <w:pPrDefault/>
   </w:docDefaults>
-  <w:latentStyles w:defLockedState="0" w:defUIPriority="0" w:defSemiHidden="1" w:defUnhideWhenUsed="1" w:defQFormat="0" w:count="267">
+  <w:latentStyles w:defLockedState="0" w:defUIPriority="0" w:defSemiHidden="1" w:defUnhideWhenUsed="1" w:defQFormat="0" w:count="276">
     <w:lsdException w:name="Normal" w:semiHidden="0" w:unhideWhenUsed="0" w:qFormat="1"/>
     <w:lsdException w:name="heading 1" w:semiHidden="0" w:unhideWhenUsed="0" w:qFormat="1"/>
     <w:lsdException w:name="heading 2" w:qFormat="1"/>
@@ -7294,7 +7218,7 @@
   <a:extraClrSchemeLst/>
   <a:extLst>
     <a:ext uri="{05A4C25C-085E-4340-85A3-A5531E510DB2}">
-      <thm15:themeFamily xmlns:thm15="http://schemas.microsoft.com/office/thememl/2012/main" xmlns="" name="Office Theme" id="{62F939B6-93AF-4DB8-9C6B-D6C7DFDC589F}" vid="{4A3C46E8-61CC-4603-A589-7422A47A8E4A}"/>
+      <thm15:themeFamily xmlns="" xmlns:thm15="http://schemas.microsoft.com/office/thememl/2012/main" name="Office Theme" id="{62F939B6-93AF-4DB8-9C6B-D6C7DFDC589F}" vid="{4A3C46E8-61CC-4603-A589-7422A47A8E4A}"/>
     </a:ext>
   </a:extLst>
 </a:theme>

</xml_diff>

<commit_message>
added the projct files
</commit_message>
<xml_diff>
--- a/Notes/Proj1-15-new.docx
+++ b/Notes/Proj1-15-new.docx
@@ -67,7 +67,15 @@
         <w:t>e</w:t>
       </w:r>
       <w:r>
-        <w:t xml:space="preserve">ments: 1) support regular and statistical OLAP operations; 2) be robust to potential changes in the future; and 3) support knowledge discovery. </w:t>
+        <w:t>ments: 1) support regular and statistical OLAP operations; 2) be robust to potential changes in the future</w:t>
+      </w:r>
+      <w:proofErr w:type="gramStart"/>
+      <w:r>
+        <w:t>;</w:t>
+      </w:r>
+      <w:proofErr w:type="gramEnd"/>
+      <w:r>
+        <w:t xml:space="preserve"> and 3) support knowledge discovery. </w:t>
       </w:r>
     </w:p>
     <w:p/>
@@ -96,10 +104,18 @@
     </w:p>
     <w:p>
       <w:r>
-        <w:t>/projects/azhan</w:t>
-      </w:r>
-      <w:r>
-        <w:t>g/cse601</w:t>
+        <w:t>/projects/</w:t>
+      </w:r>
+      <w:proofErr w:type="spellStart"/>
+      <w:r>
+        <w:t>azhan</w:t>
+      </w:r>
+      <w:r>
+        <w:t>g</w:t>
+      </w:r>
+      <w:proofErr w:type="spellEnd"/>
+      <w:r>
+        <w:t>/cse601</w:t>
       </w:r>
       <w:r>
         <w:t>/</w:t>
@@ -276,7 +292,15 @@
         <w:t xml:space="preserve"> </w:t>
       </w:r>
       <w:r>
-        <w:t xml:space="preserve">You may use either </w:t>
+        <w:t xml:space="preserve">You may </w:t>
+      </w:r>
+      <w:proofErr w:type="gramStart"/>
+      <w:r>
+        <w:t>use either</w:t>
+      </w:r>
+      <w:proofErr w:type="gramEnd"/>
+      <w:r>
+        <w:t xml:space="preserve"> </w:t>
       </w:r>
       <w:r>
         <w:t>SQL</w:t>
@@ -451,6 +475,7 @@
           <w:szCs w:val="20"/>
         </w:rPr>
       </w:pPr>
+      <w:proofErr w:type="spellStart"/>
       <w:r>
         <w:rPr>
           <w:color w:val="FF0000"/>
@@ -465,14 +490,23 @@
           <w:sz w:val="20"/>
           <w:szCs w:val="20"/>
         </w:rPr>
-        <w:t xml:space="preserve">ur = </w:t>
-      </w:r>
+        <w:t>ur</w:t>
+      </w:r>
+      <w:proofErr w:type="spellEnd"/>
       <w:r>
         <w:rPr>
           <w:color w:val="FF0000"/>
           <w:sz w:val="20"/>
           <w:szCs w:val="20"/>
         </w:rPr>
+        <w:t xml:space="preserve"> = </w:t>
+      </w:r>
+      <w:r>
+        <w:rPr>
+          <w:color w:val="FF0000"/>
+          <w:sz w:val="20"/>
+          <w:szCs w:val="20"/>
+        </w:rPr>
         <w:t>53</w:t>
       </w:r>
     </w:p>
@@ -485,24 +519,40 @@
           <w:szCs w:val="20"/>
         </w:rPr>
       </w:pPr>
+      <w:proofErr w:type="gramStart"/>
       <w:r>
         <w:rPr>
           <w:color w:val="FF0000"/>
           <w:sz w:val="20"/>
           <w:szCs w:val="20"/>
         </w:rPr>
-        <w:t xml:space="preserve">Leukemia : </w:t>
-      </w:r>
+        <w:t>Leukemia :</w:t>
+      </w:r>
+      <w:proofErr w:type="gramEnd"/>
       <w:r>
         <w:rPr>
           <w:color w:val="FF0000"/>
           <w:sz w:val="20"/>
           <w:szCs w:val="20"/>
         </w:rPr>
+        <w:t xml:space="preserve"> </w:t>
+      </w:r>
+      <w:r>
+        <w:rPr>
+          <w:color w:val="FF0000"/>
+          <w:sz w:val="20"/>
+          <w:szCs w:val="20"/>
+        </w:rPr>
         <w:t>27</w:t>
       </w:r>
-      <w:bookmarkStart w:id="0" w:name="_GoBack"/>
-      <w:bookmarkEnd w:id="0"/>
+      <w:r>
+        <w:rPr>
+          <w:color w:val="FF0000"/>
+          <w:sz w:val="20"/>
+          <w:szCs w:val="20"/>
+        </w:rPr>
+        <w:t xml:space="preserve"> </w:t>
+      </w:r>
     </w:p>
     <w:p>
       <w:pPr>
@@ -513,13 +563,25 @@
           <w:szCs w:val="20"/>
         </w:rPr>
       </w:pPr>
+      <w:proofErr w:type="spellStart"/>
+      <w:proofErr w:type="gramStart"/>
       <w:r>
         <w:rPr>
           <w:color w:val="FF0000"/>
           <w:sz w:val="20"/>
           <w:szCs w:val="20"/>
         </w:rPr>
-        <w:t xml:space="preserve">ALL : </w:t>
+        <w:t>etgo</w:t>
+      </w:r>
+      <w:proofErr w:type="spellEnd"/>
+      <w:proofErr w:type="gramEnd"/>
+      <w:r>
+        <w:rPr>
+          <w:color w:val="FF0000"/>
+          <w:sz w:val="20"/>
+          <w:szCs w:val="20"/>
+        </w:rPr>
+        <w:t xml:space="preserve"> : </w:t>
       </w:r>
       <w:r>
         <w:rPr>
@@ -571,7 +633,23 @@
           <w:sz w:val="20"/>
           <w:szCs w:val="20"/>
         </w:rPr>
-        <w:t xml:space="preserve">ist the types of drugs which have been applied to patients with </w:t>
+        <w:t xml:space="preserve">ist the types of </w:t>
+      </w:r>
+      <w:proofErr w:type="gramStart"/>
+      <w:r>
+        <w:rPr>
+          <w:sz w:val="20"/>
+          <w:szCs w:val="20"/>
+        </w:rPr>
+        <w:t>drugs which</w:t>
+      </w:r>
+      <w:proofErr w:type="gramEnd"/>
+      <w:r>
+        <w:rPr>
+          <w:sz w:val="20"/>
+          <w:szCs w:val="20"/>
+        </w:rPr>
+        <w:t xml:space="preserve"> have been applied to patients with </w:t>
       </w:r>
       <w:r>
         <w:rPr>
@@ -604,6 +682,206 @@
           <w:szCs w:val="20"/>
         </w:rPr>
         <w:t>HOW TO MERGE DRUG WITH PATIENT AND DISEASE</w:t>
+      </w:r>
+    </w:p>
+    <w:p>
+      <w:pPr>
+        <w:ind w:left="720"/>
+        <w:rPr>
+          <w:color w:val="FF0000"/>
+          <w:sz w:val="20"/>
+          <w:szCs w:val="20"/>
+        </w:rPr>
+      </w:pPr>
+      <w:r>
+        <w:rPr>
+          <w:color w:val="FF0000"/>
+          <w:sz w:val="20"/>
+          <w:szCs w:val="20"/>
+        </w:rPr>
+        <w:t xml:space="preserve">Got </w:t>
+      </w:r>
+      <w:r>
+        <w:rPr>
+          <w:color w:val="FF0000"/>
+          <w:sz w:val="20"/>
+          <w:szCs w:val="20"/>
+        </w:rPr>
+        <w:t>19</w:t>
+      </w:r>
+    </w:p>
+    <w:p>
+      <w:pPr>
+        <w:ind w:left="720"/>
+        <w:rPr>
+          <w:color w:val="FF0000"/>
+          <w:sz w:val="20"/>
+          <w:szCs w:val="20"/>
+        </w:rPr>
+      </w:pPr>
+    </w:p>
+    <w:p>
+      <w:pPr>
+        <w:ind w:left="720"/>
+        <w:rPr>
+          <w:color w:val="FF0000"/>
+          <w:sz w:val="20"/>
+          <w:szCs w:val="20"/>
+        </w:rPr>
+      </w:pPr>
+      <w:r>
+        <w:rPr>
+          <w:color w:val="FF0000"/>
+          <w:sz w:val="20"/>
+          <w:szCs w:val="20"/>
+        </w:rPr>
+        <w:t>/*</w:t>
+      </w:r>
+    </w:p>
+    <w:p>
+      <w:pPr>
+        <w:ind w:left="720"/>
+        <w:rPr>
+          <w:color w:val="FF0000"/>
+          <w:sz w:val="20"/>
+          <w:szCs w:val="20"/>
+        </w:rPr>
+      </w:pPr>
+      <w:r>
+        <w:rPr>
+          <w:color w:val="FF0000"/>
+          <w:sz w:val="20"/>
+          <w:szCs w:val="20"/>
+        </w:rPr>
+        <w:t xml:space="preserve">SELECT </w:t>
+      </w:r>
+      <w:proofErr w:type="gramStart"/>
+      <w:r>
+        <w:rPr>
+          <w:color w:val="FF0000"/>
+          <w:sz w:val="20"/>
+          <w:szCs w:val="20"/>
+        </w:rPr>
+        <w:t>UNIQUE(</w:t>
+      </w:r>
+      <w:proofErr w:type="gramEnd"/>
+      <w:r>
+        <w:rPr>
+          <w:color w:val="FF0000"/>
+          <w:sz w:val="20"/>
+          <w:szCs w:val="20"/>
+        </w:rPr>
+        <w:t>TYPE) FROM DRUG WHERE DR_ID IN (</w:t>
+      </w:r>
+    </w:p>
+    <w:p>
+      <w:pPr>
+        <w:ind w:left="720"/>
+        <w:rPr>
+          <w:color w:val="FF0000"/>
+          <w:sz w:val="20"/>
+          <w:szCs w:val="20"/>
+        </w:rPr>
+      </w:pPr>
+      <w:proofErr w:type="gramStart"/>
+      <w:r>
+        <w:rPr>
+          <w:color w:val="FF0000"/>
+          <w:sz w:val="20"/>
+          <w:szCs w:val="20"/>
+        </w:rPr>
+        <w:t>select</w:t>
+      </w:r>
+      <w:proofErr w:type="gramEnd"/>
+      <w:r>
+        <w:rPr>
+          <w:color w:val="FF0000"/>
+          <w:sz w:val="20"/>
+          <w:szCs w:val="20"/>
+        </w:rPr>
+        <w:t xml:space="preserve"> DR_ID from CLINICAL_FACT</w:t>
+      </w:r>
+    </w:p>
+    <w:p>
+      <w:pPr>
+        <w:ind w:left="720"/>
+        <w:rPr>
+          <w:color w:val="FF0000"/>
+          <w:sz w:val="20"/>
+          <w:szCs w:val="20"/>
+        </w:rPr>
+      </w:pPr>
+      <w:proofErr w:type="gramStart"/>
+      <w:r>
+        <w:rPr>
+          <w:color w:val="FF0000"/>
+          <w:sz w:val="20"/>
+          <w:szCs w:val="20"/>
+        </w:rPr>
+        <w:t>where</w:t>
+      </w:r>
+      <w:proofErr w:type="gramEnd"/>
+      <w:r>
+        <w:rPr>
+          <w:color w:val="FF0000"/>
+          <w:sz w:val="20"/>
+          <w:szCs w:val="20"/>
+        </w:rPr>
+        <w:t xml:space="preserve"> DS_ID = '0001' OR DS_ID = '0002' OR DS_ID = '0003' </w:t>
+      </w:r>
+    </w:p>
+    <w:p>
+      <w:pPr>
+        <w:ind w:left="720"/>
+        <w:rPr>
+          <w:color w:val="FF0000"/>
+          <w:sz w:val="20"/>
+          <w:szCs w:val="20"/>
+        </w:rPr>
+      </w:pPr>
+      <w:r>
+        <w:rPr>
+          <w:color w:val="FF0000"/>
+          <w:sz w:val="20"/>
+          <w:szCs w:val="20"/>
+        </w:rPr>
+        <w:t>OR DS_ID = '0004' OR DS_ID = '0005'</w:t>
+      </w:r>
+    </w:p>
+    <w:p>
+      <w:pPr>
+        <w:ind w:left="720"/>
+        <w:rPr>
+          <w:color w:val="FF0000"/>
+          <w:sz w:val="20"/>
+          <w:szCs w:val="20"/>
+        </w:rPr>
+      </w:pPr>
+      <w:r>
+        <w:rPr>
+          <w:color w:val="FF0000"/>
+          <w:sz w:val="20"/>
+          <w:szCs w:val="20"/>
+        </w:rPr>
+        <w:t>);</w:t>
+      </w:r>
+    </w:p>
+    <w:p>
+      <w:pPr>
+        <w:ind w:left="720"/>
+        <w:rPr>
+          <w:color w:val="FF0000"/>
+          <w:sz w:val="20"/>
+          <w:szCs w:val="20"/>
+        </w:rPr>
+      </w:pPr>
+      <w:r>
+        <w:rPr>
+          <w:color w:val="FF0000"/>
+          <w:sz w:val="20"/>
+          <w:szCs w:val="20"/>
+        </w:rPr>
+        <w:t>*/</w:t>
       </w:r>
     </w:p>
     <w:p>
@@ -622,6 +900,7 @@
           <w:sz w:val="20"/>
           <w:szCs w:val="20"/>
         </w:rPr>
+        <w:lastRenderedPageBreak/>
         <w:t xml:space="preserve">For each </w:t>
       </w:r>
       <w:r>
@@ -629,7 +908,23 @@
           <w:sz w:val="20"/>
           <w:szCs w:val="20"/>
         </w:rPr>
-        <w:t>sample of  patients wi</w:t>
+        <w:t xml:space="preserve">sample </w:t>
+      </w:r>
+      <w:proofErr w:type="gramStart"/>
+      <w:r>
+        <w:rPr>
+          <w:sz w:val="20"/>
+          <w:szCs w:val="20"/>
+        </w:rPr>
+        <w:t>of  patients</w:t>
+      </w:r>
+      <w:proofErr w:type="gramEnd"/>
+      <w:r>
+        <w:rPr>
+          <w:sz w:val="20"/>
+          <w:szCs w:val="20"/>
+        </w:rPr>
+        <w:t xml:space="preserve"> wi</w:t>
       </w:r>
       <w:r>
         <w:rPr>
@@ -721,7 +1016,55 @@
           <w:sz w:val="20"/>
           <w:szCs w:val="20"/>
         </w:rPr>
-        <w:t xml:space="preserve"> measure unit id corresponds to mu_id in microarray_fact.txt, cluster id corresponds to cl_id in gene_fact.txt, mRNA expression value corresponds to exp in microarray_fact.txt</w:t>
+        <w:t xml:space="preserve"> measure unit id corresponds to </w:t>
+      </w:r>
+      <w:proofErr w:type="spellStart"/>
+      <w:r>
+        <w:rPr>
+          <w:sz w:val="20"/>
+          <w:szCs w:val="20"/>
+        </w:rPr>
+        <w:t>mu_id</w:t>
+      </w:r>
+      <w:proofErr w:type="spellEnd"/>
+      <w:r>
+        <w:rPr>
+          <w:sz w:val="20"/>
+          <w:szCs w:val="20"/>
+        </w:rPr>
+        <w:t xml:space="preserve"> in microarray_fact.txt, cluster id corresponds to </w:t>
+      </w:r>
+      <w:proofErr w:type="spellStart"/>
+      <w:r>
+        <w:rPr>
+          <w:sz w:val="20"/>
+          <w:szCs w:val="20"/>
+        </w:rPr>
+        <w:t>cl_id</w:t>
+      </w:r>
+      <w:proofErr w:type="spellEnd"/>
+      <w:r>
+        <w:rPr>
+          <w:sz w:val="20"/>
+          <w:szCs w:val="20"/>
+        </w:rPr>
+        <w:t xml:space="preserve"> in gene_fact.txt, mRNA expression value corresponds to </w:t>
+      </w:r>
+      <w:proofErr w:type="spellStart"/>
+      <w:r>
+        <w:rPr>
+          <w:sz w:val="20"/>
+          <w:szCs w:val="20"/>
+        </w:rPr>
+        <w:t>exp</w:t>
+      </w:r>
+      <w:proofErr w:type="spellEnd"/>
+      <w:r>
+        <w:rPr>
+          <w:sz w:val="20"/>
+          <w:szCs w:val="20"/>
+        </w:rPr>
+        <w:t xml:space="preserve"> in microarray_fact.txt</w:t>
       </w:r>
       <w:r>
         <w:rPr>
@@ -737,6 +1080,579 @@
         </w:rPr>
         <w:t>)</w:t>
       </w:r>
+    </w:p>
+    <w:p>
+      <w:pPr>
+        <w:ind w:left="720"/>
+        <w:rPr>
+          <w:sz w:val="20"/>
+          <w:szCs w:val="20"/>
+        </w:rPr>
+      </w:pPr>
+      <w:proofErr w:type="gramStart"/>
+      <w:r>
+        <w:rPr>
+          <w:sz w:val="20"/>
+          <w:szCs w:val="20"/>
+        </w:rPr>
+        <w:t>ANSWER :</w:t>
+      </w:r>
+      <w:proofErr w:type="gramEnd"/>
+      <w:r>
+        <w:rPr>
+          <w:sz w:val="20"/>
+          <w:szCs w:val="20"/>
+        </w:rPr>
+        <w:t xml:space="preserve"> 325</w:t>
+      </w:r>
+    </w:p>
+    <w:p>
+      <w:pPr>
+        <w:ind w:left="720"/>
+        <w:rPr>
+          <w:sz w:val="20"/>
+          <w:szCs w:val="20"/>
+        </w:rPr>
+      </w:pPr>
+      <w:r>
+        <w:rPr>
+          <w:sz w:val="20"/>
+          <w:szCs w:val="20"/>
+        </w:rPr>
+        <w:t xml:space="preserve">SELECT EXP </w:t>
+      </w:r>
+    </w:p>
+    <w:p>
+      <w:pPr>
+        <w:ind w:left="720"/>
+        <w:rPr>
+          <w:sz w:val="20"/>
+          <w:szCs w:val="20"/>
+        </w:rPr>
+      </w:pPr>
+      <w:r>
+        <w:rPr>
+          <w:sz w:val="20"/>
+          <w:szCs w:val="20"/>
+        </w:rPr>
+        <w:t>FROM MICROARRAY_FACT</w:t>
+      </w:r>
+    </w:p>
+    <w:p>
+      <w:pPr>
+        <w:ind w:left="720"/>
+        <w:rPr>
+          <w:sz w:val="20"/>
+          <w:szCs w:val="20"/>
+        </w:rPr>
+      </w:pPr>
+      <w:r>
+        <w:rPr>
+          <w:sz w:val="20"/>
+          <w:szCs w:val="20"/>
+        </w:rPr>
+        <w:t xml:space="preserve">WHERE </w:t>
+      </w:r>
+    </w:p>
+    <w:p>
+      <w:pPr>
+        <w:ind w:left="720"/>
+        <w:rPr>
+          <w:sz w:val="20"/>
+          <w:szCs w:val="20"/>
+        </w:rPr>
+      </w:pPr>
+      <w:r>
+        <w:rPr>
+          <w:sz w:val="20"/>
+          <w:szCs w:val="20"/>
+        </w:rPr>
+        <w:t xml:space="preserve">MU_ID = 1 </w:t>
+      </w:r>
+    </w:p>
+    <w:p>
+      <w:pPr>
+        <w:ind w:left="720"/>
+        <w:rPr>
+          <w:sz w:val="20"/>
+          <w:szCs w:val="20"/>
+        </w:rPr>
+      </w:pPr>
+      <w:r>
+        <w:rPr>
+          <w:sz w:val="20"/>
+          <w:szCs w:val="20"/>
+        </w:rPr>
+        <w:t>AND</w:t>
+      </w:r>
+    </w:p>
+    <w:p>
+      <w:pPr>
+        <w:ind w:left="720"/>
+        <w:rPr>
+          <w:sz w:val="20"/>
+          <w:szCs w:val="20"/>
+        </w:rPr>
+      </w:pPr>
+      <w:r>
+        <w:rPr>
+          <w:sz w:val="20"/>
+          <w:szCs w:val="20"/>
+        </w:rPr>
+        <w:t xml:space="preserve">PB_ID IN </w:t>
+      </w:r>
+    </w:p>
+    <w:p>
+      <w:pPr>
+        <w:ind w:left="720"/>
+        <w:rPr>
+          <w:sz w:val="20"/>
+          <w:szCs w:val="20"/>
+        </w:rPr>
+      </w:pPr>
+      <w:r>
+        <w:rPr>
+          <w:sz w:val="20"/>
+          <w:szCs w:val="20"/>
+        </w:rPr>
+        <w:t>(</w:t>
+      </w:r>
+    </w:p>
+    <w:p>
+      <w:pPr>
+        <w:ind w:left="720"/>
+        <w:rPr>
+          <w:sz w:val="20"/>
+          <w:szCs w:val="20"/>
+        </w:rPr>
+      </w:pPr>
+      <w:r>
+        <w:rPr>
+          <w:sz w:val="20"/>
+          <w:szCs w:val="20"/>
+        </w:rPr>
+        <w:t xml:space="preserve">  SELECT PB_ID</w:t>
+      </w:r>
+    </w:p>
+    <w:p>
+      <w:pPr>
+        <w:ind w:left="720"/>
+        <w:rPr>
+          <w:sz w:val="20"/>
+          <w:szCs w:val="20"/>
+        </w:rPr>
+      </w:pPr>
+      <w:r>
+        <w:rPr>
+          <w:sz w:val="20"/>
+          <w:szCs w:val="20"/>
+        </w:rPr>
+        <w:t xml:space="preserve">  FROM PROBE</w:t>
+      </w:r>
+    </w:p>
+    <w:p>
+      <w:pPr>
+        <w:ind w:left="720"/>
+        <w:rPr>
+          <w:sz w:val="20"/>
+          <w:szCs w:val="20"/>
+        </w:rPr>
+      </w:pPr>
+      <w:r>
+        <w:rPr>
+          <w:sz w:val="20"/>
+          <w:szCs w:val="20"/>
+        </w:rPr>
+        <w:t xml:space="preserve">  WHERE U_ID IN </w:t>
+      </w:r>
+    </w:p>
+    <w:p>
+      <w:pPr>
+        <w:ind w:left="720"/>
+        <w:rPr>
+          <w:sz w:val="20"/>
+          <w:szCs w:val="20"/>
+        </w:rPr>
+      </w:pPr>
+      <w:r>
+        <w:rPr>
+          <w:sz w:val="20"/>
+          <w:szCs w:val="20"/>
+        </w:rPr>
+        <w:t xml:space="preserve">  (</w:t>
+      </w:r>
+    </w:p>
+    <w:p>
+      <w:pPr>
+        <w:ind w:left="720"/>
+        <w:rPr>
+          <w:sz w:val="20"/>
+          <w:szCs w:val="20"/>
+        </w:rPr>
+      </w:pPr>
+      <w:r>
+        <w:rPr>
+          <w:sz w:val="20"/>
+          <w:szCs w:val="20"/>
+        </w:rPr>
+        <w:t xml:space="preserve">    SELECT GENE_UID</w:t>
+      </w:r>
+    </w:p>
+    <w:p>
+      <w:pPr>
+        <w:ind w:left="720"/>
+        <w:rPr>
+          <w:sz w:val="20"/>
+          <w:szCs w:val="20"/>
+        </w:rPr>
+      </w:pPr>
+      <w:r>
+        <w:rPr>
+          <w:sz w:val="20"/>
+          <w:szCs w:val="20"/>
+        </w:rPr>
+        <w:t xml:space="preserve">    FROM GENE_FACT </w:t>
+      </w:r>
+    </w:p>
+    <w:p>
+      <w:pPr>
+        <w:ind w:left="720"/>
+        <w:rPr>
+          <w:sz w:val="20"/>
+          <w:szCs w:val="20"/>
+        </w:rPr>
+      </w:pPr>
+      <w:r>
+        <w:rPr>
+          <w:sz w:val="20"/>
+          <w:szCs w:val="20"/>
+        </w:rPr>
+        <w:t xml:space="preserve">    WHERE CL_ID = 2</w:t>
+      </w:r>
+    </w:p>
+    <w:p>
+      <w:pPr>
+        <w:ind w:left="720"/>
+        <w:rPr>
+          <w:sz w:val="20"/>
+          <w:szCs w:val="20"/>
+        </w:rPr>
+      </w:pPr>
+      <w:r>
+        <w:rPr>
+          <w:sz w:val="20"/>
+          <w:szCs w:val="20"/>
+        </w:rPr>
+        <w:t xml:space="preserve">  )</w:t>
+      </w:r>
+    </w:p>
+    <w:p>
+      <w:pPr>
+        <w:ind w:left="720"/>
+        <w:rPr>
+          <w:sz w:val="20"/>
+          <w:szCs w:val="20"/>
+        </w:rPr>
+      </w:pPr>
+      <w:r>
+        <w:rPr>
+          <w:sz w:val="20"/>
+          <w:szCs w:val="20"/>
+        </w:rPr>
+        <w:t>)</w:t>
+      </w:r>
+    </w:p>
+    <w:p>
+      <w:pPr>
+        <w:ind w:left="720"/>
+        <w:rPr>
+          <w:sz w:val="20"/>
+          <w:szCs w:val="20"/>
+        </w:rPr>
+      </w:pPr>
+      <w:r>
+        <w:rPr>
+          <w:sz w:val="20"/>
+          <w:szCs w:val="20"/>
+        </w:rPr>
+        <w:t xml:space="preserve">AND </w:t>
+      </w:r>
+    </w:p>
+    <w:p>
+      <w:pPr>
+        <w:ind w:left="720"/>
+        <w:rPr>
+          <w:sz w:val="20"/>
+          <w:szCs w:val="20"/>
+        </w:rPr>
+      </w:pPr>
+      <w:r>
+        <w:rPr>
+          <w:sz w:val="20"/>
+          <w:szCs w:val="20"/>
+        </w:rPr>
+        <w:t>S_ID IN</w:t>
+      </w:r>
+    </w:p>
+    <w:p>
+      <w:pPr>
+        <w:ind w:left="720"/>
+        <w:rPr>
+          <w:sz w:val="20"/>
+          <w:szCs w:val="20"/>
+        </w:rPr>
+      </w:pPr>
+      <w:r>
+        <w:rPr>
+          <w:sz w:val="20"/>
+          <w:szCs w:val="20"/>
+        </w:rPr>
+        <w:t>(</w:t>
+      </w:r>
+    </w:p>
+    <w:p>
+      <w:pPr>
+        <w:ind w:left="720"/>
+        <w:rPr>
+          <w:sz w:val="20"/>
+          <w:szCs w:val="20"/>
+        </w:rPr>
+      </w:pPr>
+      <w:r>
+        <w:rPr>
+          <w:sz w:val="20"/>
+          <w:szCs w:val="20"/>
+        </w:rPr>
+        <w:t xml:space="preserve">  SELECT DISTINCT S_ID</w:t>
+      </w:r>
+    </w:p>
+    <w:p>
+      <w:pPr>
+        <w:ind w:left="720"/>
+        <w:rPr>
+          <w:sz w:val="20"/>
+          <w:szCs w:val="20"/>
+        </w:rPr>
+      </w:pPr>
+      <w:r>
+        <w:rPr>
+          <w:sz w:val="20"/>
+          <w:szCs w:val="20"/>
+        </w:rPr>
+        <w:t xml:space="preserve">  FROM CLINICAL_FACT</w:t>
+      </w:r>
+    </w:p>
+    <w:p>
+      <w:pPr>
+        <w:ind w:left="720"/>
+        <w:rPr>
+          <w:sz w:val="20"/>
+          <w:szCs w:val="20"/>
+        </w:rPr>
+      </w:pPr>
+      <w:r>
+        <w:rPr>
+          <w:sz w:val="20"/>
+          <w:szCs w:val="20"/>
+        </w:rPr>
+        <w:t xml:space="preserve">  WHERE P_ID IN</w:t>
+      </w:r>
+    </w:p>
+    <w:p>
+      <w:pPr>
+        <w:ind w:left="720"/>
+        <w:rPr>
+          <w:sz w:val="20"/>
+          <w:szCs w:val="20"/>
+        </w:rPr>
+      </w:pPr>
+      <w:r>
+        <w:rPr>
+          <w:sz w:val="20"/>
+          <w:szCs w:val="20"/>
+        </w:rPr>
+        <w:t xml:space="preserve">  (</w:t>
+      </w:r>
+    </w:p>
+    <w:p>
+      <w:pPr>
+        <w:ind w:left="720"/>
+        <w:rPr>
+          <w:sz w:val="20"/>
+          <w:szCs w:val="20"/>
+        </w:rPr>
+      </w:pPr>
+      <w:r>
+        <w:rPr>
+          <w:sz w:val="20"/>
+          <w:szCs w:val="20"/>
+        </w:rPr>
+        <w:t xml:space="preserve">    SELECT P_ID</w:t>
+      </w:r>
+    </w:p>
+    <w:p>
+      <w:pPr>
+        <w:ind w:left="720"/>
+        <w:rPr>
+          <w:sz w:val="20"/>
+          <w:szCs w:val="20"/>
+        </w:rPr>
+      </w:pPr>
+      <w:r>
+        <w:rPr>
+          <w:sz w:val="20"/>
+          <w:szCs w:val="20"/>
+        </w:rPr>
+        <w:t xml:space="preserve">    FROM CLINICAL_FACT </w:t>
+      </w:r>
+    </w:p>
+    <w:p>
+      <w:pPr>
+        <w:ind w:left="720"/>
+        <w:rPr>
+          <w:sz w:val="20"/>
+          <w:szCs w:val="20"/>
+        </w:rPr>
+      </w:pPr>
+      <w:r>
+        <w:rPr>
+          <w:sz w:val="20"/>
+          <w:szCs w:val="20"/>
+        </w:rPr>
+        <w:t xml:space="preserve">    WHERE DS_ID IN (</w:t>
+      </w:r>
+    </w:p>
+    <w:p>
+      <w:pPr>
+        <w:ind w:left="720"/>
+        <w:rPr>
+          <w:sz w:val="20"/>
+          <w:szCs w:val="20"/>
+        </w:rPr>
+      </w:pPr>
+      <w:r>
+        <w:rPr>
+          <w:sz w:val="20"/>
+          <w:szCs w:val="20"/>
+        </w:rPr>
+        <w:t xml:space="preserve">      -- PATIENTS WITH ALL</w:t>
+      </w:r>
+    </w:p>
+    <w:p>
+      <w:pPr>
+        <w:ind w:left="720"/>
+        <w:rPr>
+          <w:sz w:val="20"/>
+          <w:szCs w:val="20"/>
+        </w:rPr>
+      </w:pPr>
+      <w:r>
+        <w:rPr>
+          <w:sz w:val="20"/>
+          <w:szCs w:val="20"/>
+        </w:rPr>
+        <w:t xml:space="preserve">      SELECT DS_ID</w:t>
+      </w:r>
+    </w:p>
+    <w:p>
+      <w:pPr>
+        <w:ind w:left="720"/>
+        <w:rPr>
+          <w:sz w:val="20"/>
+          <w:szCs w:val="20"/>
+        </w:rPr>
+      </w:pPr>
+      <w:r>
+        <w:rPr>
+          <w:sz w:val="20"/>
+          <w:szCs w:val="20"/>
+        </w:rPr>
+        <w:t xml:space="preserve">      FROM DISEASE </w:t>
+      </w:r>
+    </w:p>
+    <w:p>
+      <w:pPr>
+        <w:ind w:left="720"/>
+        <w:rPr>
+          <w:sz w:val="20"/>
+          <w:szCs w:val="20"/>
+        </w:rPr>
+      </w:pPr>
+      <w:r>
+        <w:rPr>
+          <w:sz w:val="20"/>
+          <w:szCs w:val="20"/>
+        </w:rPr>
+        <w:t xml:space="preserve">      WHERE NAME = 'ALL'</w:t>
+      </w:r>
+    </w:p>
+    <w:p>
+      <w:pPr>
+        <w:ind w:left="720"/>
+        <w:rPr>
+          <w:sz w:val="20"/>
+          <w:szCs w:val="20"/>
+        </w:rPr>
+      </w:pPr>
+      <w:r>
+        <w:rPr>
+          <w:sz w:val="20"/>
+          <w:szCs w:val="20"/>
+        </w:rPr>
+        <w:t xml:space="preserve">    )</w:t>
+      </w:r>
+    </w:p>
+    <w:p>
+      <w:pPr>
+        <w:ind w:left="720"/>
+        <w:rPr>
+          <w:sz w:val="20"/>
+          <w:szCs w:val="20"/>
+        </w:rPr>
+      </w:pPr>
+      <w:r>
+        <w:rPr>
+          <w:sz w:val="20"/>
+          <w:szCs w:val="20"/>
+        </w:rPr>
+        <w:t xml:space="preserve">  )</w:t>
+      </w:r>
+    </w:p>
+    <w:p>
+      <w:pPr>
+        <w:ind w:left="720"/>
+        <w:rPr>
+          <w:sz w:val="20"/>
+          <w:szCs w:val="20"/>
+        </w:rPr>
+      </w:pPr>
+      <w:r>
+        <w:rPr>
+          <w:sz w:val="20"/>
+          <w:szCs w:val="20"/>
+        </w:rPr>
+        <w:t>);</w:t>
+      </w:r>
+    </w:p>
+    <w:p>
+      <w:pPr>
+        <w:ind w:left="720"/>
+        <w:rPr>
+          <w:sz w:val="20"/>
+          <w:szCs w:val="20"/>
+        </w:rPr>
+      </w:pPr>
+      <w:bookmarkStart w:id="0" w:name="_GoBack"/>
+      <w:bookmarkEnd w:id="0"/>
+    </w:p>
+    <w:p>
+      <w:pPr>
+        <w:ind w:left="720"/>
+        <w:rPr>
+          <w:sz w:val="20"/>
+          <w:szCs w:val="20"/>
+        </w:rPr>
+      </w:pPr>
     </w:p>
     <w:p>
       <w:pPr>
@@ -770,7 +1686,22 @@
           <w:sz w:val="20"/>
           <w:szCs w:val="20"/>
         </w:rPr>
-        <w:t xml:space="preserve">02”, calculate the t statistics </w:t>
+        <w:t xml:space="preserve">02”, calculate the </w:t>
+      </w:r>
+      <w:r>
+        <w:rPr>
+          <w:b/>
+          <w:sz w:val="32"/>
+          <w:szCs w:val="20"/>
+        </w:rPr>
+        <w:t>t statistic</w:t>
+      </w:r>
+      <w:r>
+        <w:rPr>
+          <w:sz w:val="20"/>
+          <w:szCs w:val="20"/>
+        </w:rPr>
+        <w:t xml:space="preserve">s </w:t>
       </w:r>
       <w:r>
         <w:rPr>
@@ -813,15 +1744,7 @@
           <w:sz w:val="20"/>
           <w:szCs w:val="20"/>
         </w:rPr>
-        <w:t xml:space="preserve"> Assume the expression values </w:t>
-      </w:r>
-      <w:r>
-        <w:rPr>
-          <w:sz w:val="20"/>
-          <w:szCs w:val="20"/>
-        </w:rPr>
-        <w:lastRenderedPageBreak/>
-        <w:t>of patients in both groups have equal variance, use the t test for unequal sample size, equal variance)</w:t>
+        <w:t xml:space="preserve"> Assume the expression values of patients in both groups have equal variance, use the t test for unequal sample size, equal variance)</w:t>
       </w:r>
     </w:p>
     <w:p>
@@ -858,10 +1781,18 @@
       </w:r>
       <w:r>
         <w:rPr>
-          <w:sz w:val="20"/>
-          <w:szCs w:val="20"/>
-        </w:rPr>
-        <w:t xml:space="preserve">F statistics </w:t>
+          <w:b/>
+          <w:sz w:val="32"/>
+          <w:szCs w:val="20"/>
+        </w:rPr>
+        <w:t>F statistics</w:t>
+      </w:r>
+      <w:r>
+        <w:rPr>
+          <w:sz w:val="20"/>
+          <w:szCs w:val="20"/>
+        </w:rPr>
+        <w:t xml:space="preserve"> </w:t>
       </w:r>
       <w:r>
         <w:rPr>
@@ -937,7 +1868,15 @@
           <w:sz w:val="20"/>
           <w:szCs w:val="20"/>
         </w:rPr>
-        <w:t>0007154”, calculate the average correlation</w:t>
+        <w:t xml:space="preserve">0007154”, calculate the average </w:t>
+      </w:r>
+      <w:r>
+        <w:rPr>
+          <w:b/>
+          <w:sz w:val="28"/>
+          <w:szCs w:val="28"/>
+        </w:rPr>
+        <w:t>correlation</w:t>
       </w:r>
       <w:r>
         <w:rPr>
@@ -1129,12 +2068,29 @@
           </m:sub>
         </m:sSub>
       </m:oMath>
-      <w:r>
-        <w:rPr>
-          <w:sz w:val="20"/>
-          <w:szCs w:val="20"/>
-        </w:rPr>
-        <w:t xml:space="preserve">  “AML” patient. For the average correlation of the expression values between two patients with “ALL”, you need first calculate </w:t>
+      <w:proofErr w:type="gramStart"/>
+      <w:r>
+        <w:rPr>
+          <w:sz w:val="20"/>
+          <w:szCs w:val="20"/>
+        </w:rPr>
+        <w:t xml:space="preserve">  “AML” patient</w:t>
+      </w:r>
+      <w:proofErr w:type="gramEnd"/>
+      <w:r>
+        <w:rPr>
+          <w:sz w:val="20"/>
+          <w:szCs w:val="20"/>
+        </w:rPr>
+        <w:t xml:space="preserve">. For the average </w:t>
+      </w:r>
+      <w:r>
+        <w:rPr>
+          <w:sz w:val="20"/>
+          <w:szCs w:val="20"/>
+        </w:rPr>
+        <w:lastRenderedPageBreak/>
+        <w:t xml:space="preserve">correlation of the expression values between two patients with “ALL”, you need first calculate </w:t>
       </w:r>
       <m:oMath>
         <m:sSub>
@@ -1458,7 +2414,15 @@
         <w:t>alculate the t-statistics for</w:t>
       </w:r>
       <w:r>
-        <w:t xml:space="preserve"> the expression values between group A and group B.</w:t>
+        <w:t xml:space="preserve"> the expression values between </w:t>
+      </w:r>
+      <w:proofErr w:type="gramStart"/>
+      <w:r>
+        <w:t>group</w:t>
+      </w:r>
+      <w:proofErr w:type="gramEnd"/>
+      <w:r>
+        <w:t xml:space="preserve"> A and group B.</w:t>
       </w:r>
     </w:p>
     <w:p>
@@ -1579,7 +2543,19 @@
         <w:t>A</w:t>
       </w:r>
       <w:r>
-        <w:t xml:space="preserve"> in group A, calculate the correlation r</w:t>
+        <w:t xml:space="preserve"> </w:t>
+      </w:r>
+      <w:proofErr w:type="gramStart"/>
+      <w:r>
+        <w:t>in group</w:t>
+      </w:r>
+      <w:proofErr w:type="gramEnd"/>
+      <w:r>
+        <w:t xml:space="preserve"> A, calculate the correlation </w:t>
+      </w:r>
+      <w:proofErr w:type="spellStart"/>
+      <w:r>
+        <w:t>r</w:t>
       </w:r>
       <w:r>
         <w:rPr>
@@ -1587,6 +2563,7 @@
         </w:rPr>
         <w:t>A</w:t>
       </w:r>
+      <w:proofErr w:type="spellEnd"/>
       <w:r>
         <w:rPr>
           <w:vertAlign w:val="subscript"/>
@@ -1649,13 +2626,32 @@
         <w:t>B</w:t>
       </w:r>
       <w:r>
-        <w:t xml:space="preserve"> in group B, calculate the correlation r</w:t>
+        <w:t xml:space="preserve"> </w:t>
+      </w:r>
+      <w:proofErr w:type="gramStart"/>
+      <w:r>
+        <w:t>in group</w:t>
+      </w:r>
+      <w:proofErr w:type="gramEnd"/>
+      <w:r>
+        <w:t xml:space="preserve"> B, calculate the correlation </w:t>
+      </w:r>
+      <w:proofErr w:type="spellStart"/>
+      <w:r>
+        <w:t>r</w:t>
       </w:r>
       <w:r>
         <w:rPr>
           <w:vertAlign w:val="subscript"/>
         </w:rPr>
-        <w:t xml:space="preserve">B </w:t>
+        <w:t>B</w:t>
+      </w:r>
+      <w:proofErr w:type="spellEnd"/>
+      <w:r>
+        <w:rPr>
+          <w:vertAlign w:val="subscript"/>
+        </w:rPr>
+        <w:t xml:space="preserve"> </w:t>
       </w:r>
       <w:r>
         <w:t>of the expression values of the informative genes between P</w:t>
@@ -1692,6 +2688,7 @@
       <w:r>
         <w:t xml:space="preserve">Apply t-test on </w:t>
       </w:r>
+      <w:proofErr w:type="spellStart"/>
       <w:r>
         <w:t>r</w:t>
       </w:r>
@@ -1701,11 +2698,17 @@
         </w:rPr>
         <w:t>A</w:t>
       </w:r>
+      <w:proofErr w:type="spellEnd"/>
       <w:r>
         <w:t xml:space="preserve"> and</w:t>
       </w:r>
       <w:r>
-        <w:t xml:space="preserve"> r</w:t>
+        <w:t xml:space="preserve"> </w:t>
+      </w:r>
+      <w:proofErr w:type="spellStart"/>
+      <w:proofErr w:type="gramStart"/>
+      <w:r>
+        <w:t>r</w:t>
       </w:r>
       <w:r>
         <w:rPr>
@@ -1713,6 +2716,8 @@
         </w:rPr>
         <w:t>B</w:t>
       </w:r>
+      <w:proofErr w:type="spellEnd"/>
+      <w:proofErr w:type="gramEnd"/>
       <w:r>
         <w:t>, if the p-value is smaller than 0.01, the patient is classif</w:t>
       </w:r>
@@ -1830,8 +2835,13 @@
     </w:p>
     <w:p>
       <w:r>
-        <w:t>Fact table: clinical_fact</w:t>
-      </w:r>
+        <w:t xml:space="preserve">Fact table: </w:t>
+      </w:r>
+      <w:proofErr w:type="spellStart"/>
+      <w:r>
+        <w:t>clinical_fact</w:t>
+      </w:r>
+      <w:proofErr w:type="spellEnd"/>
     </w:p>
     <w:p/>
     <w:p>
@@ -1868,9 +2878,16 @@
             <w:pPr>
               <w:jc w:val="center"/>
             </w:pPr>
-            <w:r>
-              <w:t>p_id</w:t>
-            </w:r>
+            <w:proofErr w:type="spellStart"/>
+            <w:proofErr w:type="gramStart"/>
+            <w:r>
+              <w:t>p</w:t>
+            </w:r>
+            <w:proofErr w:type="gramEnd"/>
+            <w:r>
+              <w:t>_id</w:t>
+            </w:r>
+            <w:proofErr w:type="spellEnd"/>
           </w:p>
         </w:tc>
         <w:tc>
@@ -1881,9 +2898,13 @@
             <w:pPr>
               <w:jc w:val="center"/>
             </w:pPr>
+            <w:proofErr w:type="spellStart"/>
+            <w:proofErr w:type="gramStart"/>
             <w:r>
               <w:t>ssn</w:t>
             </w:r>
+            <w:proofErr w:type="spellEnd"/>
+            <w:proofErr w:type="gramEnd"/>
           </w:p>
         </w:tc>
         <w:tc>
@@ -1894,9 +2915,11 @@
             <w:pPr>
               <w:jc w:val="center"/>
             </w:pPr>
+            <w:proofErr w:type="gramStart"/>
             <w:r>
               <w:t>name</w:t>
             </w:r>
+            <w:proofErr w:type="gramEnd"/>
           </w:p>
         </w:tc>
         <w:tc>
@@ -1907,9 +2930,11 @@
             <w:pPr>
               <w:jc w:val="center"/>
             </w:pPr>
+            <w:proofErr w:type="gramStart"/>
             <w:r>
               <w:t>gender</w:t>
             </w:r>
+            <w:proofErr w:type="gramEnd"/>
           </w:p>
         </w:tc>
         <w:tc>
@@ -1964,9 +2989,16 @@
             <w:pPr>
               <w:jc w:val="center"/>
             </w:pPr>
-            <w:r>
-              <w:t>ds_id</w:t>
-            </w:r>
+            <w:proofErr w:type="spellStart"/>
+            <w:proofErr w:type="gramStart"/>
+            <w:r>
+              <w:t>ds</w:t>
+            </w:r>
+            <w:proofErr w:type="gramEnd"/>
+            <w:r>
+              <w:t>_id</w:t>
+            </w:r>
+            <w:proofErr w:type="spellEnd"/>
           </w:p>
         </w:tc>
         <w:tc>
@@ -1977,9 +3009,11 @@
             <w:pPr>
               <w:jc w:val="center"/>
             </w:pPr>
+            <w:proofErr w:type="gramStart"/>
             <w:r>
               <w:t>name</w:t>
             </w:r>
+            <w:proofErr w:type="gramEnd"/>
           </w:p>
         </w:tc>
         <w:tc>
@@ -1990,9 +3024,11 @@
             <w:pPr>
               <w:jc w:val="center"/>
             </w:pPr>
+            <w:proofErr w:type="gramStart"/>
             <w:r>
               <w:t>type</w:t>
             </w:r>
+            <w:proofErr w:type="gramEnd"/>
           </w:p>
         </w:tc>
         <w:tc>
@@ -2003,9 +3039,11 @@
             <w:pPr>
               <w:jc w:val="center"/>
             </w:pPr>
+            <w:proofErr w:type="gramStart"/>
             <w:r>
               <w:t>description</w:t>
             </w:r>
+            <w:proofErr w:type="gramEnd"/>
           </w:p>
         </w:tc>
       </w:tr>
@@ -2044,6 +3082,8 @@
             <w:pPr>
               <w:jc w:val="center"/>
             </w:pPr>
+            <w:proofErr w:type="spellStart"/>
+            <w:proofErr w:type="gramStart"/>
             <w:r>
               <w:t>d</w:t>
             </w:r>
@@ -2054,9 +3094,11 @@
               </w:rPr>
               <w:t>r</w:t>
             </w:r>
+            <w:proofErr w:type="gramEnd"/>
             <w:r>
               <w:t>_id</w:t>
             </w:r>
+            <w:proofErr w:type="spellEnd"/>
           </w:p>
         </w:tc>
         <w:tc>
@@ -2067,6 +3109,7 @@
             <w:pPr>
               <w:jc w:val="center"/>
             </w:pPr>
+            <w:proofErr w:type="gramStart"/>
             <w:r>
               <w:rPr>
                 <w:rFonts w:eastAsia="Batang" w:hint="eastAsia"/>
@@ -2077,6 +3120,7 @@
             <w:r>
               <w:t>ame</w:t>
             </w:r>
+            <w:proofErr w:type="gramEnd"/>
           </w:p>
         </w:tc>
         <w:tc>
@@ -2087,9 +3131,11 @@
             <w:pPr>
               <w:jc w:val="center"/>
             </w:pPr>
+            <w:proofErr w:type="gramStart"/>
             <w:r>
               <w:t>type</w:t>
             </w:r>
+            <w:proofErr w:type="gramEnd"/>
           </w:p>
         </w:tc>
         <w:tc>
@@ -2100,9 +3146,11 @@
             <w:pPr>
               <w:jc w:val="center"/>
             </w:pPr>
+            <w:proofErr w:type="gramStart"/>
             <w:r>
               <w:t>description</w:t>
             </w:r>
+            <w:proofErr w:type="gramEnd"/>
           </w:p>
         </w:tc>
       </w:tr>
@@ -2141,9 +3189,16 @@
             <w:pPr>
               <w:jc w:val="center"/>
             </w:pPr>
-            <w:r>
-              <w:t>tt_id</w:t>
-            </w:r>
+            <w:proofErr w:type="spellStart"/>
+            <w:proofErr w:type="gramStart"/>
+            <w:r>
+              <w:t>tt</w:t>
+            </w:r>
+            <w:proofErr w:type="gramEnd"/>
+            <w:r>
+              <w:t>_id</w:t>
+            </w:r>
+            <w:proofErr w:type="spellEnd"/>
           </w:p>
         </w:tc>
         <w:tc>
@@ -2154,9 +3209,11 @@
             <w:pPr>
               <w:jc w:val="center"/>
             </w:pPr>
+            <w:proofErr w:type="gramStart"/>
             <w:r>
               <w:t>name</w:t>
             </w:r>
+            <w:proofErr w:type="gramEnd"/>
           </w:p>
         </w:tc>
         <w:tc>
@@ -2167,9 +3224,11 @@
             <w:pPr>
               <w:jc w:val="center"/>
             </w:pPr>
+            <w:proofErr w:type="gramStart"/>
             <w:r>
               <w:t>type</w:t>
             </w:r>
+            <w:proofErr w:type="gramEnd"/>
           </w:p>
         </w:tc>
         <w:tc>
@@ -2180,12 +3239,14 @@
             <w:pPr>
               <w:jc w:val="center"/>
             </w:pPr>
+            <w:proofErr w:type="gramStart"/>
             <w:r>
               <w:t>s</w:t>
             </w:r>
             <w:r>
               <w:t>etting</w:t>
             </w:r>
+            <w:proofErr w:type="gramEnd"/>
           </w:p>
         </w:tc>
       </w:tr>
@@ -2242,48 +3303,72 @@
                 <w:szCs w:val="20"/>
               </w:rPr>
             </w:pPr>
+            <w:proofErr w:type="spellStart"/>
+            <w:proofErr w:type="gramStart"/>
             <w:r>
               <w:rPr>
                 <w:sz w:val="20"/>
                 <w:szCs w:val="20"/>
               </w:rPr>
-              <w:t>p_id</w:t>
-            </w:r>
-          </w:p>
-        </w:tc>
-        <w:tc>
-          <w:tcPr>
-            <w:tcW w:w="694" w:type="dxa"/>
-          </w:tcPr>
-          <w:p>
-            <w:pPr>
-              <w:jc w:val="center"/>
+              <w:t>p</w:t>
+            </w:r>
+            <w:proofErr w:type="gramEnd"/>
+            <w:r>
               <w:rPr>
                 <w:sz w:val="20"/>
                 <w:szCs w:val="20"/>
               </w:rPr>
-            </w:pPr>
-            <w:r>
+              <w:t>_id</w:t>
+            </w:r>
+            <w:proofErr w:type="spellEnd"/>
+          </w:p>
+        </w:tc>
+        <w:tc>
+          <w:tcPr>
+            <w:tcW w:w="694" w:type="dxa"/>
+          </w:tcPr>
+          <w:p>
+            <w:pPr>
+              <w:jc w:val="center"/>
               <w:rPr>
                 <w:sz w:val="20"/>
                 <w:szCs w:val="20"/>
               </w:rPr>
-              <w:t>ds_id</w:t>
-            </w:r>
-          </w:p>
-        </w:tc>
-        <w:tc>
-          <w:tcPr>
-            <w:tcW w:w="708" w:type="dxa"/>
-          </w:tcPr>
-          <w:p>
-            <w:pPr>
-              <w:jc w:val="center"/>
+            </w:pPr>
+            <w:proofErr w:type="spellStart"/>
+            <w:proofErr w:type="gramStart"/>
+            <w:r>
               <w:rPr>
                 <w:sz w:val="20"/>
                 <w:szCs w:val="20"/>
               </w:rPr>
-            </w:pPr>
+              <w:t>ds</w:t>
+            </w:r>
+            <w:proofErr w:type="gramEnd"/>
+            <w:r>
+              <w:rPr>
+                <w:sz w:val="20"/>
+                <w:szCs w:val="20"/>
+              </w:rPr>
+              <w:t>_id</w:t>
+            </w:r>
+            <w:proofErr w:type="spellEnd"/>
+          </w:p>
+        </w:tc>
+        <w:tc>
+          <w:tcPr>
+            <w:tcW w:w="708" w:type="dxa"/>
+          </w:tcPr>
+          <w:p>
+            <w:pPr>
+              <w:jc w:val="center"/>
+              <w:rPr>
+                <w:sz w:val="20"/>
+                <w:szCs w:val="20"/>
+              </w:rPr>
+            </w:pPr>
+            <w:proofErr w:type="spellStart"/>
+            <w:proofErr w:type="gramStart"/>
             <w:r>
               <w:rPr>
                 <w:sz w:val="20"/>
@@ -2291,6 +3376,8 @@
               </w:rPr>
               <w:t>sympton</w:t>
             </w:r>
+            <w:proofErr w:type="spellEnd"/>
+            <w:proofErr w:type="gramEnd"/>
           </w:p>
         </w:tc>
         <w:tc>
@@ -2305,55 +3392,56 @@
                 <w:szCs w:val="20"/>
               </w:rPr>
             </w:pPr>
+            <w:proofErr w:type="spellStart"/>
+            <w:proofErr w:type="gramStart"/>
             <w:r>
               <w:rPr>
                 <w:sz w:val="20"/>
                 <w:szCs w:val="20"/>
               </w:rPr>
-              <w:t>ds_from</w:t>
-            </w:r>
-          </w:p>
-        </w:tc>
-        <w:tc>
-          <w:tcPr>
-            <w:tcW w:w="617" w:type="dxa"/>
-          </w:tcPr>
-          <w:p>
-            <w:pPr>
-              <w:jc w:val="center"/>
+              <w:t>ds</w:t>
+            </w:r>
+            <w:proofErr w:type="gramEnd"/>
+            <w:r>
               <w:rPr>
                 <w:sz w:val="20"/>
                 <w:szCs w:val="20"/>
               </w:rPr>
-            </w:pPr>
-            <w:r>
+              <w:t>_from</w:t>
+            </w:r>
+            <w:proofErr w:type="spellEnd"/>
+          </w:p>
+        </w:tc>
+        <w:tc>
+          <w:tcPr>
+            <w:tcW w:w="617" w:type="dxa"/>
+          </w:tcPr>
+          <w:p>
+            <w:pPr>
+              <w:jc w:val="center"/>
               <w:rPr>
                 <w:sz w:val="20"/>
                 <w:szCs w:val="20"/>
               </w:rPr>
-              <w:t>ds_to</w:t>
-            </w:r>
-          </w:p>
-        </w:tc>
-        <w:tc>
-          <w:tcPr>
-            <w:tcW w:w="720" w:type="dxa"/>
-          </w:tcPr>
-          <w:p>
-            <w:pPr>
-              <w:jc w:val="center"/>
+            </w:pPr>
+            <w:proofErr w:type="spellStart"/>
+            <w:proofErr w:type="gramStart"/>
+            <w:r>
               <w:rPr>
                 <w:sz w:val="20"/>
                 <w:szCs w:val="20"/>
               </w:rPr>
-            </w:pPr>
+              <w:t>ds</w:t>
+            </w:r>
+            <w:proofErr w:type="gramEnd"/>
             <w:r>
               <w:rPr>
                 <w:sz w:val="20"/>
                 <w:szCs w:val="20"/>
               </w:rPr>
-              <w:t>dr_id</w:t>
-            </w:r>
+              <w:t>_to</w:t>
+            </w:r>
+            <w:proofErr w:type="spellEnd"/>
           </w:p>
         </w:tc>
         <w:tc>
@@ -2368,6 +3456,39 @@
                 <w:szCs w:val="20"/>
               </w:rPr>
             </w:pPr>
+            <w:proofErr w:type="spellStart"/>
+            <w:proofErr w:type="gramStart"/>
+            <w:r>
+              <w:rPr>
+                <w:sz w:val="20"/>
+                <w:szCs w:val="20"/>
+              </w:rPr>
+              <w:t>dr</w:t>
+            </w:r>
+            <w:proofErr w:type="gramEnd"/>
+            <w:r>
+              <w:rPr>
+                <w:sz w:val="20"/>
+                <w:szCs w:val="20"/>
+              </w:rPr>
+              <w:t>_id</w:t>
+            </w:r>
+            <w:proofErr w:type="spellEnd"/>
+          </w:p>
+        </w:tc>
+        <w:tc>
+          <w:tcPr>
+            <w:tcW w:w="720" w:type="dxa"/>
+          </w:tcPr>
+          <w:p>
+            <w:pPr>
+              <w:jc w:val="center"/>
+              <w:rPr>
+                <w:sz w:val="20"/>
+                <w:szCs w:val="20"/>
+              </w:rPr>
+            </w:pPr>
+            <w:proofErr w:type="gramStart"/>
             <w:r>
               <w:rPr>
                 <w:sz w:val="20"/>
@@ -2375,6 +3496,7 @@
               </w:rPr>
               <w:t>dosage</w:t>
             </w:r>
+            <w:proofErr w:type="gramEnd"/>
           </w:p>
         </w:tc>
         <w:tc>
@@ -2389,55 +3511,56 @@
                 <w:szCs w:val="20"/>
               </w:rPr>
             </w:pPr>
+            <w:proofErr w:type="spellStart"/>
+            <w:proofErr w:type="gramStart"/>
             <w:r>
               <w:rPr>
                 <w:sz w:val="20"/>
                 <w:szCs w:val="20"/>
               </w:rPr>
-              <w:t>dr_from</w:t>
-            </w:r>
-          </w:p>
-        </w:tc>
-        <w:tc>
-          <w:tcPr>
-            <w:tcW w:w="720" w:type="dxa"/>
-          </w:tcPr>
-          <w:p>
-            <w:pPr>
-              <w:jc w:val="center"/>
+              <w:t>dr</w:t>
+            </w:r>
+            <w:proofErr w:type="gramEnd"/>
+            <w:r>
               <w:rPr>
                 <w:sz w:val="20"/>
                 <w:szCs w:val="20"/>
               </w:rPr>
-            </w:pPr>
-            <w:r>
+              <w:t>_from</w:t>
+            </w:r>
+            <w:proofErr w:type="spellEnd"/>
+          </w:p>
+        </w:tc>
+        <w:tc>
+          <w:tcPr>
+            <w:tcW w:w="720" w:type="dxa"/>
+          </w:tcPr>
+          <w:p>
+            <w:pPr>
+              <w:jc w:val="center"/>
               <w:rPr>
                 <w:sz w:val="20"/>
                 <w:szCs w:val="20"/>
               </w:rPr>
-              <w:t>dr_to</w:t>
-            </w:r>
-          </w:p>
-        </w:tc>
-        <w:tc>
-          <w:tcPr>
-            <w:tcW w:w="540" w:type="dxa"/>
-          </w:tcPr>
-          <w:p>
-            <w:pPr>
-              <w:jc w:val="center"/>
+            </w:pPr>
+            <w:proofErr w:type="spellStart"/>
+            <w:proofErr w:type="gramStart"/>
+            <w:r>
               <w:rPr>
                 <w:sz w:val="20"/>
                 <w:szCs w:val="20"/>
               </w:rPr>
-            </w:pPr>
+              <w:t>dr</w:t>
+            </w:r>
+            <w:proofErr w:type="gramEnd"/>
             <w:r>
               <w:rPr>
                 <w:sz w:val="20"/>
                 <w:szCs w:val="20"/>
               </w:rPr>
-              <w:t>tt_id</w:t>
-            </w:r>
+              <w:t>_to</w:t>
+            </w:r>
+            <w:proofErr w:type="spellEnd"/>
           </w:p>
         </w:tc>
         <w:tc>
@@ -2452,6 +3575,39 @@
                 <w:szCs w:val="20"/>
               </w:rPr>
             </w:pPr>
+            <w:proofErr w:type="spellStart"/>
+            <w:proofErr w:type="gramStart"/>
+            <w:r>
+              <w:rPr>
+                <w:sz w:val="20"/>
+                <w:szCs w:val="20"/>
+              </w:rPr>
+              <w:t>tt</w:t>
+            </w:r>
+            <w:proofErr w:type="gramEnd"/>
+            <w:r>
+              <w:rPr>
+                <w:sz w:val="20"/>
+                <w:szCs w:val="20"/>
+              </w:rPr>
+              <w:t>_id</w:t>
+            </w:r>
+            <w:proofErr w:type="spellEnd"/>
+          </w:p>
+        </w:tc>
+        <w:tc>
+          <w:tcPr>
+            <w:tcW w:w="540" w:type="dxa"/>
+          </w:tcPr>
+          <w:p>
+            <w:pPr>
+              <w:jc w:val="center"/>
+              <w:rPr>
+                <w:sz w:val="20"/>
+                <w:szCs w:val="20"/>
+              </w:rPr>
+            </w:pPr>
+            <w:proofErr w:type="gramStart"/>
             <w:r>
               <w:rPr>
                 <w:sz w:val="20"/>
@@ -2459,6 +3615,7 @@
               </w:rPr>
               <w:t>result</w:t>
             </w:r>
+            <w:proofErr w:type="gramEnd"/>
           </w:p>
         </w:tc>
         <w:tc>
@@ -2473,34 +3630,56 @@
                 <w:szCs w:val="20"/>
               </w:rPr>
             </w:pPr>
+            <w:proofErr w:type="spellStart"/>
+            <w:proofErr w:type="gramStart"/>
             <w:r>
               <w:rPr>
                 <w:sz w:val="20"/>
                 <w:szCs w:val="20"/>
               </w:rPr>
-              <w:t>tt_date</w:t>
-            </w:r>
-          </w:p>
-        </w:tc>
-        <w:tc>
-          <w:tcPr>
-            <w:tcW w:w="720" w:type="dxa"/>
-          </w:tcPr>
-          <w:p>
-            <w:pPr>
-              <w:jc w:val="center"/>
+              <w:t>tt</w:t>
+            </w:r>
+            <w:proofErr w:type="gramEnd"/>
+            <w:r>
               <w:rPr>
                 <w:sz w:val="20"/>
                 <w:szCs w:val="20"/>
               </w:rPr>
-            </w:pPr>
-            <w:r>
+              <w:t>_date</w:t>
+            </w:r>
+            <w:proofErr w:type="spellEnd"/>
+          </w:p>
+        </w:tc>
+        <w:tc>
+          <w:tcPr>
+            <w:tcW w:w="720" w:type="dxa"/>
+          </w:tcPr>
+          <w:p>
+            <w:pPr>
+              <w:jc w:val="center"/>
               <w:rPr>
                 <w:sz w:val="20"/>
                 <w:szCs w:val="20"/>
               </w:rPr>
-              <w:t>s_id</w:t>
-            </w:r>
+            </w:pPr>
+            <w:proofErr w:type="spellStart"/>
+            <w:proofErr w:type="gramStart"/>
+            <w:r>
+              <w:rPr>
+                <w:sz w:val="20"/>
+                <w:szCs w:val="20"/>
+              </w:rPr>
+              <w:t>s</w:t>
+            </w:r>
+            <w:proofErr w:type="gramEnd"/>
+            <w:r>
+              <w:rPr>
+                <w:sz w:val="20"/>
+                <w:szCs w:val="20"/>
+              </w:rPr>
+              <w:t>_id</w:t>
+            </w:r>
+            <w:proofErr w:type="spellEnd"/>
           </w:p>
         </w:tc>
       </w:tr>
@@ -2519,8 +3698,13 @@
     </w:p>
     <w:p>
       <w:r>
-        <w:t>Fact table: sample_fact</w:t>
-      </w:r>
+        <w:t xml:space="preserve">Fact table: </w:t>
+      </w:r>
+      <w:proofErr w:type="spellStart"/>
+      <w:r>
+        <w:t>sample_fact</w:t>
+      </w:r>
+      <w:proofErr w:type="spellEnd"/>
     </w:p>
     <w:p/>
     <w:p>
@@ -2556,9 +3740,16 @@
             <w:pPr>
               <w:jc w:val="center"/>
             </w:pPr>
-            <w:r>
-              <w:t>s_id</w:t>
-            </w:r>
+            <w:proofErr w:type="spellStart"/>
+            <w:proofErr w:type="gramStart"/>
+            <w:r>
+              <w:t>s</w:t>
+            </w:r>
+            <w:proofErr w:type="gramEnd"/>
+            <w:r>
+              <w:t>_id</w:t>
+            </w:r>
+            <w:proofErr w:type="spellEnd"/>
           </w:p>
         </w:tc>
         <w:tc>
@@ -2569,9 +3760,11 @@
             <w:pPr>
               <w:jc w:val="center"/>
             </w:pPr>
+            <w:proofErr w:type="gramStart"/>
             <w:r>
               <w:t>source</w:t>
             </w:r>
+            <w:proofErr w:type="gramEnd"/>
           </w:p>
         </w:tc>
         <w:tc>
@@ -2582,9 +3775,11 @@
             <w:pPr>
               <w:jc w:val="center"/>
             </w:pPr>
+            <w:proofErr w:type="gramStart"/>
             <w:r>
               <w:t>amount</w:t>
             </w:r>
+            <w:proofErr w:type="gramEnd"/>
           </w:p>
         </w:tc>
         <w:tc>
@@ -2595,9 +3790,16 @@
             <w:pPr>
               <w:jc w:val="center"/>
             </w:pPr>
-            <w:r>
-              <w:t>sp_date</w:t>
-            </w:r>
+            <w:proofErr w:type="spellStart"/>
+            <w:proofErr w:type="gramStart"/>
+            <w:r>
+              <w:t>sp</w:t>
+            </w:r>
+            <w:proofErr w:type="gramEnd"/>
+            <w:r>
+              <w:t>_date</w:t>
+            </w:r>
+            <w:proofErr w:type="spellEnd"/>
           </w:p>
         </w:tc>
       </w:tr>
@@ -2637,9 +3839,16 @@
             <w:pPr>
               <w:jc w:val="center"/>
             </w:pPr>
-            <w:r>
-              <w:t>mk_id</w:t>
-            </w:r>
+            <w:proofErr w:type="spellStart"/>
+            <w:proofErr w:type="gramStart"/>
+            <w:r>
+              <w:t>mk</w:t>
+            </w:r>
+            <w:proofErr w:type="gramEnd"/>
+            <w:r>
+              <w:t>_id</w:t>
+            </w:r>
+            <w:proofErr w:type="spellEnd"/>
           </w:p>
         </w:tc>
         <w:tc>
@@ -2650,9 +3859,11 @@
             <w:pPr>
               <w:jc w:val="center"/>
             </w:pPr>
+            <w:proofErr w:type="gramStart"/>
             <w:r>
               <w:t>name</w:t>
             </w:r>
+            <w:proofErr w:type="gramEnd"/>
           </w:p>
         </w:tc>
         <w:tc>
@@ -2663,9 +3874,11 @@
             <w:pPr>
               <w:jc w:val="center"/>
             </w:pPr>
+            <w:proofErr w:type="gramStart"/>
             <w:r>
               <w:t>type</w:t>
             </w:r>
+            <w:proofErr w:type="gramEnd"/>
           </w:p>
         </w:tc>
         <w:tc>
@@ -2676,9 +3889,11 @@
             <w:pPr>
               <w:jc w:val="center"/>
             </w:pPr>
+            <w:proofErr w:type="gramStart"/>
             <w:r>
               <w:t>locus</w:t>
             </w:r>
+            <w:proofErr w:type="gramEnd"/>
           </w:p>
         </w:tc>
         <w:tc>
@@ -2689,9 +3904,11 @@
             <w:pPr>
               <w:jc w:val="center"/>
             </w:pPr>
+            <w:proofErr w:type="gramStart"/>
             <w:r>
               <w:t>description</w:t>
             </w:r>
+            <w:proofErr w:type="gramEnd"/>
           </w:p>
         </w:tc>
       </w:tr>
@@ -2731,10 +3948,16 @@
             <w:pPr>
               <w:jc w:val="center"/>
             </w:pPr>
-            <w:r>
-              <w:lastRenderedPageBreak/>
-              <w:t>as_id</w:t>
-            </w:r>
+            <w:proofErr w:type="spellStart"/>
+            <w:proofErr w:type="gramStart"/>
+            <w:r>
+              <w:t>as</w:t>
+            </w:r>
+            <w:proofErr w:type="gramEnd"/>
+            <w:r>
+              <w:t>_id</w:t>
+            </w:r>
+            <w:proofErr w:type="spellEnd"/>
           </w:p>
         </w:tc>
         <w:tc>
@@ -2745,9 +3968,11 @@
             <w:pPr>
               <w:jc w:val="center"/>
             </w:pPr>
+            <w:proofErr w:type="gramStart"/>
             <w:r>
               <w:t>name</w:t>
             </w:r>
+            <w:proofErr w:type="gramEnd"/>
           </w:p>
         </w:tc>
         <w:tc>
@@ -2758,9 +3983,11 @@
             <w:pPr>
               <w:jc w:val="center"/>
             </w:pPr>
+            <w:proofErr w:type="gramStart"/>
             <w:r>
               <w:t>type</w:t>
             </w:r>
+            <w:proofErr w:type="gramEnd"/>
           </w:p>
         </w:tc>
         <w:tc>
@@ -2771,9 +3998,11 @@
             <w:pPr>
               <w:jc w:val="center"/>
             </w:pPr>
+            <w:proofErr w:type="gramStart"/>
             <w:r>
               <w:t>setting</w:t>
             </w:r>
+            <w:proofErr w:type="gramEnd"/>
           </w:p>
         </w:tc>
         <w:tc>
@@ -2784,9 +4013,11 @@
             <w:pPr>
               <w:jc w:val="center"/>
             </w:pPr>
+            <w:proofErr w:type="gramStart"/>
             <w:r>
               <w:t>description</w:t>
             </w:r>
+            <w:proofErr w:type="gramEnd"/>
           </w:p>
         </w:tc>
       </w:tr>
@@ -2825,6 +4056,8 @@
             <w:pPr>
               <w:jc w:val="center"/>
             </w:pPr>
+            <w:proofErr w:type="spellStart"/>
+            <w:proofErr w:type="gramStart"/>
             <w:r>
               <w:t>t</w:t>
             </w:r>
@@ -2835,9 +4068,11 @@
               </w:rPr>
               <w:t>m</w:t>
             </w:r>
+            <w:proofErr w:type="gramEnd"/>
             <w:r>
               <w:t>_id</w:t>
             </w:r>
+            <w:proofErr w:type="spellEnd"/>
           </w:p>
         </w:tc>
         <w:tc>
@@ -2848,9 +4083,11 @@
             <w:pPr>
               <w:jc w:val="center"/>
             </w:pPr>
+            <w:proofErr w:type="gramStart"/>
             <w:r>
               <w:t>name</w:t>
             </w:r>
+            <w:proofErr w:type="gramEnd"/>
           </w:p>
         </w:tc>
         <w:tc>
@@ -2861,9 +4098,11 @@
             <w:pPr>
               <w:jc w:val="center"/>
             </w:pPr>
+            <w:proofErr w:type="gramStart"/>
             <w:r>
               <w:t>type</w:t>
             </w:r>
+            <w:proofErr w:type="gramEnd"/>
           </w:p>
         </w:tc>
         <w:tc>
@@ -2874,6 +4113,7 @@
             <w:pPr>
               <w:jc w:val="center"/>
             </w:pPr>
+            <w:proofErr w:type="gramStart"/>
             <w:r>
               <w:rPr>
                 <w:rFonts w:eastAsia="Batang" w:hint="eastAsia"/>
@@ -2884,6 +4124,7 @@
             <w:r>
               <w:t>etting</w:t>
             </w:r>
+            <w:proofErr w:type="gramEnd"/>
           </w:p>
         </w:tc>
       </w:tr>
@@ -2924,12 +4165,16 @@
             <w:tcW w:w="984" w:type="dxa"/>
           </w:tcPr>
           <w:p>
+            <w:proofErr w:type="spellStart"/>
+            <w:proofErr w:type="gramStart"/>
             <w:r>
               <w:t>s</w:t>
             </w:r>
+            <w:proofErr w:type="gramEnd"/>
             <w:r>
               <w:t>_id</w:t>
             </w:r>
+            <w:proofErr w:type="spellEnd"/>
           </w:p>
         </w:tc>
         <w:tc>
@@ -2937,12 +4182,19 @@
             <w:tcW w:w="984" w:type="dxa"/>
           </w:tcPr>
           <w:p>
+            <w:proofErr w:type="spellStart"/>
+            <w:proofErr w:type="gramStart"/>
             <w:r>
               <w:t>m</w:t>
             </w:r>
             <w:r>
-              <w:t>k_id</w:t>
-            </w:r>
+              <w:t>k</w:t>
+            </w:r>
+            <w:proofErr w:type="gramEnd"/>
+            <w:r>
+              <w:t>_id</w:t>
+            </w:r>
+            <w:proofErr w:type="spellEnd"/>
           </w:p>
         </w:tc>
         <w:tc>
@@ -2950,9 +4202,16 @@
             <w:tcW w:w="984" w:type="dxa"/>
           </w:tcPr>
           <w:p>
-            <w:r>
-              <w:t>mk_result</w:t>
-            </w:r>
+            <w:proofErr w:type="spellStart"/>
+            <w:proofErr w:type="gramStart"/>
+            <w:r>
+              <w:t>mk</w:t>
+            </w:r>
+            <w:proofErr w:type="gramEnd"/>
+            <w:r>
+              <w:t>_result</w:t>
+            </w:r>
+            <w:proofErr w:type="spellEnd"/>
           </w:p>
         </w:tc>
         <w:tc>
@@ -2960,9 +4219,16 @@
             <w:tcW w:w="984" w:type="dxa"/>
           </w:tcPr>
           <w:p>
-            <w:r>
-              <w:t>mk_date</w:t>
-            </w:r>
+            <w:proofErr w:type="spellStart"/>
+            <w:proofErr w:type="gramStart"/>
+            <w:r>
+              <w:t>mk</w:t>
+            </w:r>
+            <w:proofErr w:type="gramEnd"/>
+            <w:r>
+              <w:t>_date</w:t>
+            </w:r>
+            <w:proofErr w:type="spellEnd"/>
           </w:p>
         </w:tc>
         <w:tc>
@@ -2976,8 +4242,14 @@
                 <w:lang w:eastAsia="ko-KR"/>
               </w:rPr>
             </w:pPr>
-            <w:r>
-              <w:t>as_</w:t>
+            <w:proofErr w:type="spellStart"/>
+            <w:proofErr w:type="gramStart"/>
+            <w:r>
+              <w:t>as</w:t>
+            </w:r>
+            <w:proofErr w:type="gramEnd"/>
+            <w:r>
+              <w:t>_</w:t>
             </w:r>
             <w:r>
               <w:rPr>
@@ -2986,6 +4258,7 @@
               </w:rPr>
               <w:t>id</w:t>
             </w:r>
+            <w:proofErr w:type="spellEnd"/>
           </w:p>
         </w:tc>
         <w:tc>
@@ -2999,8 +4272,14 @@
                 <w:lang w:eastAsia="ko-KR"/>
               </w:rPr>
             </w:pPr>
-            <w:r>
-              <w:t>as_</w:t>
+            <w:proofErr w:type="spellStart"/>
+            <w:proofErr w:type="gramStart"/>
+            <w:r>
+              <w:t>as</w:t>
+            </w:r>
+            <w:proofErr w:type="gramEnd"/>
+            <w:r>
+              <w:t>_</w:t>
             </w:r>
             <w:r>
               <w:rPr>
@@ -3009,6 +4288,7 @@
               </w:rPr>
               <w:t>result</w:t>
             </w:r>
+            <w:proofErr w:type="spellEnd"/>
           </w:p>
         </w:tc>
         <w:tc>
@@ -3022,6 +4302,8 @@
                 <w:lang w:eastAsia="ko-KR"/>
               </w:rPr>
             </w:pPr>
+            <w:proofErr w:type="spellStart"/>
+            <w:proofErr w:type="gramStart"/>
             <w:r>
               <w:rPr>
                 <w:rFonts w:eastAsia="Batang" w:hint="eastAsia"/>
@@ -3029,6 +4311,7 @@
               </w:rPr>
               <w:t>as</w:t>
             </w:r>
+            <w:proofErr w:type="gramEnd"/>
             <w:r>
               <w:t>_</w:t>
             </w:r>
@@ -3039,6 +4322,7 @@
               </w:rPr>
               <w:t>date</w:t>
             </w:r>
+            <w:proofErr w:type="spellEnd"/>
           </w:p>
         </w:tc>
         <w:tc>
@@ -3046,6 +4330,8 @@
             <w:tcW w:w="984" w:type="dxa"/>
           </w:tcPr>
           <w:p>
+            <w:proofErr w:type="spellStart"/>
+            <w:proofErr w:type="gramStart"/>
             <w:r>
               <w:rPr>
                 <w:rFonts w:eastAsia="Batang" w:hint="eastAsia"/>
@@ -3054,8 +4340,13 @@
               <w:t>t</w:t>
             </w:r>
             <w:r>
-              <w:t>m_id</w:t>
-            </w:r>
+              <w:t>m</w:t>
+            </w:r>
+            <w:proofErr w:type="gramEnd"/>
+            <w:r>
+              <w:t>_id</w:t>
+            </w:r>
+            <w:proofErr w:type="spellEnd"/>
           </w:p>
         </w:tc>
         <w:tc>
@@ -3069,6 +4360,8 @@
                 <w:lang w:eastAsia="ko-KR"/>
               </w:rPr>
             </w:pPr>
+            <w:proofErr w:type="spellStart"/>
+            <w:proofErr w:type="gramStart"/>
             <w:r>
               <w:rPr>
                 <w:rFonts w:eastAsia="Batang" w:hint="eastAsia"/>
@@ -3076,6 +4369,7 @@
               </w:rPr>
               <w:t>tm</w:t>
             </w:r>
+            <w:proofErr w:type="gramEnd"/>
             <w:r>
               <w:t>_</w:t>
             </w:r>
@@ -3086,6 +4380,7 @@
               </w:rPr>
               <w:t>description</w:t>
             </w:r>
+            <w:proofErr w:type="spellEnd"/>
           </w:p>
         </w:tc>
       </w:tr>
@@ -3093,18 +4388,29 @@
     <w:p/>
     <w:p>
       <w:r>
+        <w:lastRenderedPageBreak/>
         <w:t>3. Microarray and proteomic data space</w:t>
       </w:r>
     </w:p>
     <w:p>
       <w:r>
-        <w:t>Entities: probe, measureUnit</w:t>
-      </w:r>
-    </w:p>
-    <w:p>
-      <w:r>
-        <w:t>Fact table: microarray_fact</w:t>
-      </w:r>
+        <w:t xml:space="preserve">Entities: probe, </w:t>
+      </w:r>
+      <w:proofErr w:type="spellStart"/>
+      <w:r>
+        <w:t>measureUnit</w:t>
+      </w:r>
+      <w:proofErr w:type="spellEnd"/>
+    </w:p>
+    <w:p>
+      <w:r>
+        <w:t xml:space="preserve">Fact table: </w:t>
+      </w:r>
+      <w:proofErr w:type="spellStart"/>
+      <w:r>
+        <w:t>microarray_fact</w:t>
+      </w:r>
+      <w:proofErr w:type="spellEnd"/>
     </w:p>
     <w:p/>
     <w:p>
@@ -3141,9 +4447,16 @@
             <w:pPr>
               <w:jc w:val="center"/>
             </w:pPr>
-            <w:r>
-              <w:t>pb_id</w:t>
-            </w:r>
+            <w:proofErr w:type="spellStart"/>
+            <w:proofErr w:type="gramStart"/>
+            <w:r>
+              <w:t>pb</w:t>
+            </w:r>
+            <w:proofErr w:type="gramEnd"/>
+            <w:r>
+              <w:t>_id</w:t>
+            </w:r>
+            <w:proofErr w:type="spellEnd"/>
           </w:p>
         </w:tc>
         <w:tc>
@@ -3175,9 +4488,11 @@
             <w:pPr>
               <w:jc w:val="center"/>
             </w:pPr>
+            <w:proofErr w:type="gramStart"/>
             <w:r>
               <w:t>name</w:t>
             </w:r>
+            <w:proofErr w:type="gramEnd"/>
           </w:p>
         </w:tc>
         <w:tc>
@@ -3188,9 +4503,11 @@
             <w:pPr>
               <w:jc w:val="center"/>
             </w:pPr>
+            <w:proofErr w:type="gramStart"/>
             <w:r>
               <w:t>description</w:t>
             </w:r>
+            <w:proofErr w:type="gramEnd"/>
           </w:p>
         </w:tc>
         <w:tc>
@@ -3201,9 +4518,13 @@
             <w:pPr>
               <w:jc w:val="center"/>
             </w:pPr>
+            <w:proofErr w:type="spellStart"/>
+            <w:proofErr w:type="gramStart"/>
             <w:r>
               <w:t>isQC</w:t>
             </w:r>
+            <w:proofErr w:type="spellEnd"/>
+            <w:proofErr w:type="gramEnd"/>
           </w:p>
         </w:tc>
       </w:tr>
@@ -3245,9 +4566,16 @@
             <w:pPr>
               <w:jc w:val="center"/>
             </w:pPr>
-            <w:r>
-              <w:t>mu_id</w:t>
-            </w:r>
+            <w:proofErr w:type="spellStart"/>
+            <w:proofErr w:type="gramStart"/>
+            <w:r>
+              <w:t>mu</w:t>
+            </w:r>
+            <w:proofErr w:type="gramEnd"/>
+            <w:r>
+              <w:t>_id</w:t>
+            </w:r>
+            <w:proofErr w:type="spellEnd"/>
           </w:p>
         </w:tc>
         <w:tc>
@@ -3258,9 +4586,11 @@
             <w:pPr>
               <w:jc w:val="center"/>
             </w:pPr>
+            <w:proofErr w:type="gramStart"/>
             <w:r>
               <w:t>name</w:t>
             </w:r>
+            <w:proofErr w:type="gramEnd"/>
           </w:p>
         </w:tc>
         <w:tc>
@@ -3271,9 +4601,11 @@
             <w:pPr>
               <w:jc w:val="center"/>
             </w:pPr>
+            <w:proofErr w:type="gramStart"/>
             <w:r>
               <w:t>type</w:t>
             </w:r>
+            <w:proofErr w:type="gramEnd"/>
           </w:p>
         </w:tc>
         <w:tc>
@@ -3284,9 +4616,11 @@
             <w:pPr>
               <w:jc w:val="center"/>
             </w:pPr>
+            <w:proofErr w:type="gramStart"/>
             <w:r>
               <w:t>description</w:t>
             </w:r>
+            <w:proofErr w:type="gramEnd"/>
           </w:p>
         </w:tc>
       </w:tr>
@@ -3326,9 +4660,16 @@
             <w:pPr>
               <w:jc w:val="center"/>
             </w:pPr>
-            <w:r>
-              <w:t>s_id</w:t>
-            </w:r>
+            <w:proofErr w:type="spellStart"/>
+            <w:proofErr w:type="gramStart"/>
+            <w:r>
+              <w:t>s</w:t>
+            </w:r>
+            <w:proofErr w:type="gramEnd"/>
+            <w:r>
+              <w:t>_id</w:t>
+            </w:r>
+            <w:proofErr w:type="spellEnd"/>
           </w:p>
         </w:tc>
         <w:tc>
@@ -3339,9 +4680,16 @@
             <w:pPr>
               <w:jc w:val="center"/>
             </w:pPr>
-            <w:r>
-              <w:t>e_id</w:t>
-            </w:r>
+            <w:proofErr w:type="spellStart"/>
+            <w:proofErr w:type="gramStart"/>
+            <w:r>
+              <w:t>e</w:t>
+            </w:r>
+            <w:proofErr w:type="gramEnd"/>
+            <w:r>
+              <w:t>_id</w:t>
+            </w:r>
+            <w:proofErr w:type="spellEnd"/>
           </w:p>
         </w:tc>
         <w:tc>
@@ -3352,9 +4700,16 @@
             <w:pPr>
               <w:jc w:val="center"/>
             </w:pPr>
-            <w:r>
-              <w:t>pb_id</w:t>
-            </w:r>
+            <w:proofErr w:type="spellStart"/>
+            <w:proofErr w:type="gramStart"/>
+            <w:r>
+              <w:t>pb</w:t>
+            </w:r>
+            <w:proofErr w:type="gramEnd"/>
+            <w:r>
+              <w:t>_id</w:t>
+            </w:r>
+            <w:proofErr w:type="spellEnd"/>
           </w:p>
         </w:tc>
         <w:tc>
@@ -3365,9 +4720,16 @@
             <w:pPr>
               <w:jc w:val="center"/>
             </w:pPr>
-            <w:r>
-              <w:t>mu_id</w:t>
-            </w:r>
+            <w:proofErr w:type="spellStart"/>
+            <w:proofErr w:type="gramStart"/>
+            <w:r>
+              <w:t>mu</w:t>
+            </w:r>
+            <w:proofErr w:type="gramEnd"/>
+            <w:r>
+              <w:t>_id</w:t>
+            </w:r>
+            <w:proofErr w:type="spellEnd"/>
           </w:p>
         </w:tc>
         <w:tc>
@@ -3382,6 +4744,7 @@
                 <w:lang w:eastAsia="ko-KR"/>
               </w:rPr>
             </w:pPr>
+            <w:proofErr w:type="gramStart"/>
             <w:r>
               <w:t>exp</w:t>
             </w:r>
@@ -3392,6 +4755,7 @@
               </w:rPr>
               <w:t>ression</w:t>
             </w:r>
+            <w:proofErr w:type="gramEnd"/>
           </w:p>
         </w:tc>
       </w:tr>
@@ -3404,14 +4768,24 @@
       </w:r>
     </w:p>
     <w:p>
-      <w:r>
-        <w:t>Entites: gene, go, cluster, domain, promoter</w:t>
-      </w:r>
-    </w:p>
-    <w:p>
-      <w:r>
-        <w:t>Fact table: gene_fact</w:t>
-      </w:r>
+      <w:proofErr w:type="spellStart"/>
+      <w:r>
+        <w:t>Entites</w:t>
+      </w:r>
+      <w:proofErr w:type="spellEnd"/>
+      <w:r>
+        <w:t>: gene, go, cluster, domain, promoter</w:t>
+      </w:r>
+    </w:p>
+    <w:p>
+      <w:r>
+        <w:t xml:space="preserve">Fact table: </w:t>
+      </w:r>
+      <w:proofErr w:type="spellStart"/>
+      <w:r>
+        <w:t>gene_fact</w:t>
+      </w:r>
+      <w:proofErr w:type="spellEnd"/>
     </w:p>
     <w:p/>
     <w:p>
@@ -3463,9 +4837,13 @@
             <w:pPr>
               <w:jc w:val="center"/>
             </w:pPr>
+            <w:proofErr w:type="spellStart"/>
+            <w:proofErr w:type="gramStart"/>
             <w:r>
               <w:t>seqType</w:t>
             </w:r>
+            <w:proofErr w:type="spellEnd"/>
+            <w:proofErr w:type="gramEnd"/>
           </w:p>
         </w:tc>
         <w:tc>
@@ -3476,9 +4854,11 @@
             <w:pPr>
               <w:jc w:val="center"/>
             </w:pPr>
+            <w:proofErr w:type="gramStart"/>
             <w:r>
               <w:t>accession</w:t>
             </w:r>
+            <w:proofErr w:type="gramEnd"/>
           </w:p>
         </w:tc>
         <w:tc>
@@ -3489,9 +4869,11 @@
             <w:pPr>
               <w:jc w:val="center"/>
             </w:pPr>
+            <w:proofErr w:type="gramStart"/>
             <w:r>
               <w:t>version</w:t>
             </w:r>
+            <w:proofErr w:type="gramEnd"/>
           </w:p>
         </w:tc>
         <w:tc>
@@ -3502,9 +4884,13 @@
             <w:pPr>
               <w:jc w:val="center"/>
             </w:pPr>
+            <w:proofErr w:type="spellStart"/>
+            <w:proofErr w:type="gramStart"/>
             <w:r>
               <w:t>seqDataset</w:t>
             </w:r>
+            <w:proofErr w:type="spellEnd"/>
+            <w:proofErr w:type="gramEnd"/>
           </w:p>
         </w:tc>
         <w:tc>
@@ -3515,9 +4901,13 @@
             <w:pPr>
               <w:jc w:val="center"/>
             </w:pPr>
+            <w:proofErr w:type="spellStart"/>
+            <w:proofErr w:type="gramStart"/>
             <w:r>
               <w:t>speciesID</w:t>
             </w:r>
+            <w:proofErr w:type="spellEnd"/>
+            <w:proofErr w:type="gramEnd"/>
           </w:p>
         </w:tc>
         <w:tc>
@@ -3528,9 +4918,11 @@
             <w:pPr>
               <w:jc w:val="center"/>
             </w:pPr>
+            <w:proofErr w:type="gramStart"/>
             <w:r>
               <w:t>status</w:t>
             </w:r>
+            <w:proofErr w:type="gramEnd"/>
           </w:p>
         </w:tc>
       </w:tr>
@@ -3570,9 +4962,16 @@
             <w:pPr>
               <w:jc w:val="center"/>
             </w:pPr>
-            <w:r>
-              <w:t>go_id</w:t>
-            </w:r>
+            <w:proofErr w:type="spellStart"/>
+            <w:proofErr w:type="gramStart"/>
+            <w:r>
+              <w:t>go</w:t>
+            </w:r>
+            <w:proofErr w:type="gramEnd"/>
+            <w:r>
+              <w:t>_id</w:t>
+            </w:r>
+            <w:proofErr w:type="spellEnd"/>
           </w:p>
         </w:tc>
         <w:tc>
@@ -3583,9 +4982,11 @@
             <w:pPr>
               <w:jc w:val="center"/>
             </w:pPr>
+            <w:proofErr w:type="gramStart"/>
             <w:r>
               <w:t>accession</w:t>
             </w:r>
+            <w:proofErr w:type="gramEnd"/>
           </w:p>
         </w:tc>
         <w:tc>
@@ -3596,9 +4997,11 @@
             <w:pPr>
               <w:jc w:val="center"/>
             </w:pPr>
+            <w:proofErr w:type="gramStart"/>
             <w:r>
               <w:t>type</w:t>
             </w:r>
+            <w:proofErr w:type="gramEnd"/>
           </w:p>
         </w:tc>
         <w:tc>
@@ -3609,9 +5012,11 @@
             <w:pPr>
               <w:jc w:val="center"/>
             </w:pPr>
+            <w:proofErr w:type="gramStart"/>
             <w:r>
               <w:t>name</w:t>
             </w:r>
+            <w:proofErr w:type="gramEnd"/>
           </w:p>
         </w:tc>
         <w:tc>
@@ -3622,9 +5027,11 @@
             <w:pPr>
               <w:jc w:val="center"/>
             </w:pPr>
+            <w:proofErr w:type="gramStart"/>
             <w:r>
               <w:t>definition</w:t>
             </w:r>
+            <w:proofErr w:type="gramEnd"/>
           </w:p>
         </w:tc>
       </w:tr>
@@ -3669,9 +5076,11 @@
             <w:pPr>
               <w:jc w:val="center"/>
             </w:pPr>
+            <w:proofErr w:type="spellStart"/>
             <w:r>
               <w:t>cl_id</w:t>
             </w:r>
+            <w:proofErr w:type="spellEnd"/>
           </w:p>
         </w:tc>
         <w:tc>
@@ -3682,9 +5091,13 @@
             <w:pPr>
               <w:jc w:val="center"/>
             </w:pPr>
+            <w:proofErr w:type="spellStart"/>
+            <w:proofErr w:type="gramStart"/>
             <w:r>
               <w:t>num</w:t>
             </w:r>
+            <w:proofErr w:type="spellEnd"/>
+            <w:proofErr w:type="gramEnd"/>
           </w:p>
         </w:tc>
         <w:tc>
@@ -3695,9 +5108,11 @@
             <w:pPr>
               <w:jc w:val="center"/>
             </w:pPr>
+            <w:proofErr w:type="gramStart"/>
             <w:r>
               <w:t>pattern</w:t>
             </w:r>
+            <w:proofErr w:type="gramEnd"/>
           </w:p>
         </w:tc>
         <w:tc>
@@ -3708,9 +5123,11 @@
             <w:pPr>
               <w:jc w:val="center"/>
             </w:pPr>
+            <w:proofErr w:type="gramStart"/>
             <w:r>
               <w:t>tool</w:t>
             </w:r>
+            <w:proofErr w:type="gramEnd"/>
           </w:p>
         </w:tc>
         <w:tc>
@@ -3721,9 +5138,13 @@
             <w:pPr>
               <w:jc w:val="center"/>
             </w:pPr>
+            <w:proofErr w:type="spellStart"/>
+            <w:proofErr w:type="gramStart"/>
             <w:r>
               <w:t>tSetting</w:t>
             </w:r>
+            <w:proofErr w:type="spellEnd"/>
+            <w:proofErr w:type="gramEnd"/>
           </w:p>
         </w:tc>
         <w:tc>
@@ -3734,9 +5155,11 @@
             <w:pPr>
               <w:jc w:val="center"/>
             </w:pPr>
+            <w:proofErr w:type="gramStart"/>
             <w:r>
               <w:t>description</w:t>
             </w:r>
+            <w:proofErr w:type="gramEnd"/>
           </w:p>
         </w:tc>
       </w:tr>
@@ -3778,9 +5201,16 @@
             <w:pPr>
               <w:jc w:val="center"/>
             </w:pPr>
-            <w:r>
-              <w:t>dm_id</w:t>
-            </w:r>
+            <w:proofErr w:type="spellStart"/>
+            <w:proofErr w:type="gramStart"/>
+            <w:r>
+              <w:t>dm</w:t>
+            </w:r>
+            <w:proofErr w:type="gramEnd"/>
+            <w:r>
+              <w:t>_id</w:t>
+            </w:r>
+            <w:proofErr w:type="spellEnd"/>
           </w:p>
         </w:tc>
         <w:tc>
@@ -3791,9 +5221,11 @@
             <w:pPr>
               <w:jc w:val="center"/>
             </w:pPr>
+            <w:proofErr w:type="gramStart"/>
             <w:r>
               <w:t>type</w:t>
             </w:r>
+            <w:proofErr w:type="gramEnd"/>
           </w:p>
         </w:tc>
         <w:tc>
@@ -3804,9 +5236,13 @@
             <w:pPr>
               <w:jc w:val="center"/>
             </w:pPr>
+            <w:proofErr w:type="spellStart"/>
+            <w:proofErr w:type="gramStart"/>
             <w:r>
               <w:t>db</w:t>
             </w:r>
+            <w:proofErr w:type="spellEnd"/>
+            <w:proofErr w:type="gramEnd"/>
           </w:p>
         </w:tc>
         <w:tc>
@@ -3817,9 +5253,11 @@
             <w:pPr>
               <w:jc w:val="center"/>
             </w:pPr>
+            <w:proofErr w:type="gramStart"/>
             <w:r>
               <w:t>accession</w:t>
             </w:r>
+            <w:proofErr w:type="gramEnd"/>
           </w:p>
         </w:tc>
         <w:tc>
@@ -3830,9 +5268,11 @@
             <w:pPr>
               <w:jc w:val="center"/>
             </w:pPr>
+            <w:proofErr w:type="gramStart"/>
             <w:r>
               <w:t>title</w:t>
             </w:r>
+            <w:proofErr w:type="gramEnd"/>
           </w:p>
         </w:tc>
         <w:tc>
@@ -3843,9 +5283,11 @@
             <w:pPr>
               <w:jc w:val="center"/>
             </w:pPr>
+            <w:proofErr w:type="gramStart"/>
             <w:r>
               <w:t>length</w:t>
             </w:r>
+            <w:proofErr w:type="gramEnd"/>
           </w:p>
         </w:tc>
         <w:tc>
@@ -3856,12 +5298,14 @@
             <w:pPr>
               <w:jc w:val="center"/>
             </w:pPr>
+            <w:proofErr w:type="gramStart"/>
             <w:r>
               <w:t>d</w:t>
             </w:r>
             <w:r>
               <w:t>escription</w:t>
             </w:r>
+            <w:proofErr w:type="gramEnd"/>
           </w:p>
         </w:tc>
       </w:tr>
@@ -3901,9 +5345,16 @@
             <w:pPr>
               <w:jc w:val="center"/>
             </w:pPr>
-            <w:r>
-              <w:t>pm_id</w:t>
-            </w:r>
+            <w:proofErr w:type="spellStart"/>
+            <w:proofErr w:type="gramStart"/>
+            <w:r>
+              <w:t>pm</w:t>
+            </w:r>
+            <w:proofErr w:type="gramEnd"/>
+            <w:r>
+              <w:t>_id</w:t>
+            </w:r>
+            <w:proofErr w:type="spellEnd"/>
           </w:p>
         </w:tc>
         <w:tc>
@@ -3914,9 +5365,11 @@
             <w:pPr>
               <w:jc w:val="center"/>
             </w:pPr>
+            <w:proofErr w:type="gramStart"/>
             <w:r>
               <w:t>type</w:t>
             </w:r>
+            <w:proofErr w:type="gramEnd"/>
           </w:p>
         </w:tc>
         <w:tc>
@@ -3927,9 +5380,11 @@
             <w:pPr>
               <w:jc w:val="center"/>
             </w:pPr>
+            <w:proofErr w:type="gramStart"/>
             <w:r>
               <w:t>sequence</w:t>
             </w:r>
+            <w:proofErr w:type="gramEnd"/>
           </w:p>
         </w:tc>
         <w:tc>
@@ -3940,9 +5395,11 @@
             <w:pPr>
               <w:jc w:val="center"/>
             </w:pPr>
+            <w:proofErr w:type="gramStart"/>
             <w:r>
               <w:t>length</w:t>
             </w:r>
+            <w:proofErr w:type="gramEnd"/>
           </w:p>
         </w:tc>
         <w:tc>
@@ -3953,12 +5410,14 @@
             <w:pPr>
               <w:jc w:val="center"/>
             </w:pPr>
+            <w:proofErr w:type="gramStart"/>
             <w:r>
               <w:t>d</w:t>
             </w:r>
             <w:r>
               <w:t>escription</w:t>
             </w:r>
+            <w:proofErr w:type="gramEnd"/>
           </w:p>
         </w:tc>
       </w:tr>
@@ -4012,9 +5471,16 @@
             <w:pPr>
               <w:jc w:val="center"/>
             </w:pPr>
-            <w:r>
-              <w:t>go_id</w:t>
-            </w:r>
+            <w:proofErr w:type="spellStart"/>
+            <w:proofErr w:type="gramStart"/>
+            <w:r>
+              <w:t>go</w:t>
+            </w:r>
+            <w:proofErr w:type="gramEnd"/>
+            <w:r>
+              <w:t>_id</w:t>
+            </w:r>
+            <w:proofErr w:type="spellEnd"/>
           </w:p>
         </w:tc>
         <w:tc>
@@ -4025,9 +5491,11 @@
             <w:pPr>
               <w:jc w:val="center"/>
             </w:pPr>
+            <w:proofErr w:type="spellStart"/>
             <w:r>
               <w:t>cl_id</w:t>
             </w:r>
+            <w:proofErr w:type="spellEnd"/>
           </w:p>
         </w:tc>
         <w:tc>
@@ -4038,9 +5506,16 @@
             <w:pPr>
               <w:jc w:val="center"/>
             </w:pPr>
-            <w:r>
-              <w:t>dm_id</w:t>
-            </w:r>
+            <w:proofErr w:type="spellStart"/>
+            <w:proofErr w:type="gramStart"/>
+            <w:r>
+              <w:t>dm</w:t>
+            </w:r>
+            <w:proofErr w:type="gramEnd"/>
+            <w:r>
+              <w:t>_id</w:t>
+            </w:r>
+            <w:proofErr w:type="spellEnd"/>
           </w:p>
         </w:tc>
         <w:tc>
@@ -4051,9 +5526,16 @@
             <w:pPr>
               <w:jc w:val="center"/>
             </w:pPr>
-            <w:r>
-              <w:t>pm_id</w:t>
-            </w:r>
+            <w:proofErr w:type="spellStart"/>
+            <w:proofErr w:type="gramStart"/>
+            <w:r>
+              <w:t>pm</w:t>
+            </w:r>
+            <w:proofErr w:type="gramEnd"/>
+            <w:r>
+              <w:t>_id</w:t>
+            </w:r>
+            <w:proofErr w:type="spellEnd"/>
           </w:p>
         </w:tc>
         <w:tc>
@@ -4075,19 +5557,31 @@
     <w:p/>
     <w:p>
       <w:r>
-        <w:lastRenderedPageBreak/>
         <w:t>5. Experiment data space</w:t>
       </w:r>
     </w:p>
     <w:p>
       <w:r>
-        <w:t>Entities: experiment, project, platform, norm, person, protocal, publication</w:t>
-      </w:r>
-    </w:p>
-    <w:p>
-      <w:r>
-        <w:t>Fact table: experiment_fact</w:t>
-      </w:r>
+        <w:t xml:space="preserve">Entities: experiment, project, platform, norm, person, </w:t>
+      </w:r>
+      <w:proofErr w:type="spellStart"/>
+      <w:r>
+        <w:t>protocal</w:t>
+      </w:r>
+      <w:proofErr w:type="spellEnd"/>
+      <w:r>
+        <w:t>, publication</w:t>
+      </w:r>
+    </w:p>
+    <w:p>
+      <w:r>
+        <w:t xml:space="preserve">Fact table: </w:t>
+      </w:r>
+      <w:proofErr w:type="spellStart"/>
+      <w:r>
+        <w:t>experiment_fact</w:t>
+      </w:r>
+      <w:proofErr w:type="spellEnd"/>
     </w:p>
     <w:p/>
     <w:p>
@@ -4122,9 +5616,16 @@
             <w:pPr>
               <w:jc w:val="center"/>
             </w:pPr>
-            <w:r>
-              <w:t>e_id</w:t>
-            </w:r>
+            <w:proofErr w:type="spellStart"/>
+            <w:proofErr w:type="gramStart"/>
+            <w:r>
+              <w:t>e</w:t>
+            </w:r>
+            <w:proofErr w:type="gramEnd"/>
+            <w:r>
+              <w:t>_id</w:t>
+            </w:r>
+            <w:proofErr w:type="spellEnd"/>
           </w:p>
         </w:tc>
         <w:tc>
@@ -4135,9 +5636,11 @@
             <w:pPr>
               <w:jc w:val="center"/>
             </w:pPr>
+            <w:proofErr w:type="gramStart"/>
             <w:r>
               <w:t>name</w:t>
             </w:r>
+            <w:proofErr w:type="gramEnd"/>
           </w:p>
         </w:tc>
         <w:tc>
@@ -4148,6 +5651,7 @@
             <w:pPr>
               <w:jc w:val="center"/>
             </w:pPr>
+            <w:proofErr w:type="gramStart"/>
             <w:r>
               <w:rPr>
                 <w:rFonts w:eastAsia="Batang" w:hint="eastAsia"/>
@@ -4158,6 +5662,7 @@
             <w:r>
               <w:t>ype</w:t>
             </w:r>
+            <w:proofErr w:type="gramEnd"/>
           </w:p>
         </w:tc>
       </w:tr>
@@ -4196,9 +5701,17 @@
             <w:pPr>
               <w:jc w:val="center"/>
             </w:pPr>
-            <w:r>
-              <w:t>pj_id</w:t>
-            </w:r>
+            <w:proofErr w:type="spellStart"/>
+            <w:proofErr w:type="gramStart"/>
+            <w:r>
+              <w:lastRenderedPageBreak/>
+              <w:t>pj</w:t>
+            </w:r>
+            <w:proofErr w:type="gramEnd"/>
+            <w:r>
+              <w:t>_id</w:t>
+            </w:r>
+            <w:proofErr w:type="spellEnd"/>
           </w:p>
         </w:tc>
         <w:tc>
@@ -4209,9 +5722,11 @@
             <w:pPr>
               <w:jc w:val="center"/>
             </w:pPr>
+            <w:proofErr w:type="gramStart"/>
             <w:r>
               <w:t>name</w:t>
             </w:r>
+            <w:proofErr w:type="gramEnd"/>
           </w:p>
         </w:tc>
         <w:tc>
@@ -4222,9 +5737,11 @@
             <w:pPr>
               <w:jc w:val="center"/>
             </w:pPr>
+            <w:proofErr w:type="gramStart"/>
             <w:r>
               <w:t>investigator</w:t>
             </w:r>
+            <w:proofErr w:type="gramEnd"/>
           </w:p>
         </w:tc>
         <w:tc>
@@ -4235,9 +5752,11 @@
             <w:pPr>
               <w:jc w:val="center"/>
             </w:pPr>
+            <w:proofErr w:type="gramStart"/>
             <w:r>
               <w:t>description</w:t>
             </w:r>
+            <w:proofErr w:type="gramEnd"/>
           </w:p>
         </w:tc>
       </w:tr>
@@ -4277,9 +5796,16 @@
             <w:pPr>
               <w:jc w:val="center"/>
             </w:pPr>
-            <w:r>
-              <w:t>pf_id</w:t>
-            </w:r>
+            <w:proofErr w:type="spellStart"/>
+            <w:proofErr w:type="gramStart"/>
+            <w:r>
+              <w:t>pf</w:t>
+            </w:r>
+            <w:proofErr w:type="gramEnd"/>
+            <w:r>
+              <w:t>_id</w:t>
+            </w:r>
+            <w:proofErr w:type="spellEnd"/>
           </w:p>
         </w:tc>
         <w:tc>
@@ -4290,9 +5816,11 @@
             <w:pPr>
               <w:jc w:val="center"/>
             </w:pPr>
+            <w:proofErr w:type="gramStart"/>
             <w:r>
               <w:t>hardware</w:t>
             </w:r>
+            <w:proofErr w:type="gramEnd"/>
           </w:p>
         </w:tc>
         <w:tc>
@@ -4303,9 +5831,11 @@
             <w:pPr>
               <w:jc w:val="center"/>
             </w:pPr>
+            <w:proofErr w:type="gramStart"/>
             <w:r>
               <w:t>software</w:t>
             </w:r>
+            <w:proofErr w:type="gramEnd"/>
           </w:p>
         </w:tc>
         <w:tc>
@@ -4316,9 +5846,11 @@
             <w:pPr>
               <w:jc w:val="center"/>
             </w:pPr>
+            <w:proofErr w:type="gramStart"/>
             <w:r>
               <w:t>settings</w:t>
             </w:r>
+            <w:proofErr w:type="gramEnd"/>
           </w:p>
         </w:tc>
         <w:tc>
@@ -4329,9 +5861,11 @@
             <w:pPr>
               <w:jc w:val="center"/>
             </w:pPr>
+            <w:proofErr w:type="gramStart"/>
             <w:r>
               <w:t>description</w:t>
             </w:r>
+            <w:proofErr w:type="gramEnd"/>
           </w:p>
         </w:tc>
       </w:tr>
@@ -4374,9 +5908,16 @@
             <w:pPr>
               <w:jc w:val="center"/>
             </w:pPr>
-            <w:r>
-              <w:t>nm_id</w:t>
-            </w:r>
+            <w:proofErr w:type="spellStart"/>
+            <w:proofErr w:type="gramStart"/>
+            <w:r>
+              <w:t>nm</w:t>
+            </w:r>
+            <w:proofErr w:type="gramEnd"/>
+            <w:r>
+              <w:t>_id</w:t>
+            </w:r>
+            <w:proofErr w:type="spellEnd"/>
           </w:p>
         </w:tc>
         <w:tc>
@@ -4387,9 +5928,11 @@
             <w:pPr>
               <w:jc w:val="center"/>
             </w:pPr>
+            <w:proofErr w:type="gramStart"/>
             <w:r>
               <w:t>type</w:t>
             </w:r>
+            <w:proofErr w:type="gramEnd"/>
           </w:p>
         </w:tc>
         <w:tc>
@@ -4400,9 +5943,11 @@
             <w:pPr>
               <w:jc w:val="center"/>
             </w:pPr>
+            <w:proofErr w:type="gramStart"/>
             <w:r>
               <w:t>software</w:t>
             </w:r>
+            <w:proofErr w:type="gramEnd"/>
           </w:p>
         </w:tc>
         <w:tc>
@@ -4413,9 +5958,11 @@
             <w:pPr>
               <w:jc w:val="center"/>
             </w:pPr>
+            <w:proofErr w:type="gramStart"/>
             <w:r>
               <w:t>parameters</w:t>
             </w:r>
+            <w:proofErr w:type="gramEnd"/>
           </w:p>
         </w:tc>
         <w:tc>
@@ -4426,9 +5973,11 @@
             <w:pPr>
               <w:jc w:val="center"/>
             </w:pPr>
+            <w:proofErr w:type="gramStart"/>
             <w:r>
               <w:t>description</w:t>
             </w:r>
+            <w:proofErr w:type="gramEnd"/>
           </w:p>
         </w:tc>
       </w:tr>
@@ -4467,9 +6016,16 @@
             <w:pPr>
               <w:jc w:val="center"/>
             </w:pPr>
-            <w:r>
-              <w:t>pn_id</w:t>
-            </w:r>
+            <w:proofErr w:type="spellStart"/>
+            <w:proofErr w:type="gramStart"/>
+            <w:r>
+              <w:t>pn</w:t>
+            </w:r>
+            <w:proofErr w:type="gramEnd"/>
+            <w:r>
+              <w:t>_id</w:t>
+            </w:r>
+            <w:proofErr w:type="spellEnd"/>
           </w:p>
         </w:tc>
         <w:tc>
@@ -4480,9 +6036,11 @@
             <w:pPr>
               <w:jc w:val="center"/>
             </w:pPr>
+            <w:proofErr w:type="gramStart"/>
             <w:r>
               <w:t>name</w:t>
             </w:r>
+            <w:proofErr w:type="gramEnd"/>
           </w:p>
         </w:tc>
         <w:tc>
@@ -4493,9 +6051,13 @@
             <w:pPr>
               <w:jc w:val="center"/>
             </w:pPr>
+            <w:proofErr w:type="spellStart"/>
+            <w:proofErr w:type="gramStart"/>
             <w:r>
               <w:t>labName</w:t>
             </w:r>
+            <w:proofErr w:type="spellEnd"/>
+            <w:proofErr w:type="gramEnd"/>
           </w:p>
         </w:tc>
         <w:tc>
@@ -4506,9 +6068,11 @@
             <w:pPr>
               <w:jc w:val="center"/>
             </w:pPr>
+            <w:proofErr w:type="gramStart"/>
             <w:r>
               <w:t>contact</w:t>
             </w:r>
+            <w:proofErr w:type="gramEnd"/>
           </w:p>
         </w:tc>
       </w:tr>
@@ -4547,9 +6111,16 @@
             <w:pPr>
               <w:jc w:val="center"/>
             </w:pPr>
-            <w:r>
-              <w:t>pt_id</w:t>
-            </w:r>
+            <w:proofErr w:type="spellStart"/>
+            <w:proofErr w:type="gramStart"/>
+            <w:r>
+              <w:t>pt</w:t>
+            </w:r>
+            <w:proofErr w:type="gramEnd"/>
+            <w:r>
+              <w:t>_id</w:t>
+            </w:r>
+            <w:proofErr w:type="spellEnd"/>
           </w:p>
         </w:tc>
         <w:tc>
@@ -4560,9 +6131,11 @@
             <w:pPr>
               <w:jc w:val="center"/>
             </w:pPr>
+            <w:proofErr w:type="gramStart"/>
             <w:r>
               <w:t>name</w:t>
             </w:r>
+            <w:proofErr w:type="gramEnd"/>
           </w:p>
         </w:tc>
         <w:tc>
@@ -4573,9 +6146,11 @@
             <w:pPr>
               <w:jc w:val="center"/>
             </w:pPr>
+            <w:proofErr w:type="gramStart"/>
             <w:r>
               <w:t>text</w:t>
             </w:r>
+            <w:proofErr w:type="gramEnd"/>
           </w:p>
         </w:tc>
         <w:tc>
@@ -4586,9 +6161,13 @@
             <w:pPr>
               <w:jc w:val="center"/>
             </w:pPr>
+            <w:proofErr w:type="spellStart"/>
+            <w:proofErr w:type="gramStart"/>
             <w:r>
               <w:t>createdBy</w:t>
             </w:r>
+            <w:proofErr w:type="spellEnd"/>
+            <w:proofErr w:type="gramEnd"/>
           </w:p>
         </w:tc>
       </w:tr>
@@ -4629,9 +6208,16 @@
             <w:pPr>
               <w:jc w:val="center"/>
             </w:pPr>
-            <w:r>
-              <w:t>pu_id</w:t>
-            </w:r>
+            <w:proofErr w:type="spellStart"/>
+            <w:proofErr w:type="gramStart"/>
+            <w:r>
+              <w:t>pu</w:t>
+            </w:r>
+            <w:proofErr w:type="gramEnd"/>
+            <w:r>
+              <w:t>_id</w:t>
+            </w:r>
+            <w:proofErr w:type="spellEnd"/>
           </w:p>
         </w:tc>
         <w:tc>
@@ -4642,9 +6228,16 @@
             <w:pPr>
               <w:jc w:val="center"/>
             </w:pPr>
-            <w:r>
-              <w:t>pub_med_id</w:t>
-            </w:r>
+            <w:proofErr w:type="spellStart"/>
+            <w:proofErr w:type="gramStart"/>
+            <w:r>
+              <w:t>pub</w:t>
+            </w:r>
+            <w:proofErr w:type="gramEnd"/>
+            <w:r>
+              <w:t>_med_id</w:t>
+            </w:r>
+            <w:proofErr w:type="spellEnd"/>
           </w:p>
         </w:tc>
         <w:tc>
@@ -4655,9 +6248,11 @@
             <w:pPr>
               <w:jc w:val="center"/>
             </w:pPr>
+            <w:proofErr w:type="gramStart"/>
             <w:r>
               <w:t>title</w:t>
             </w:r>
+            <w:proofErr w:type="gramEnd"/>
           </w:p>
         </w:tc>
         <w:tc>
@@ -4668,9 +6263,11 @@
             <w:pPr>
               <w:jc w:val="center"/>
             </w:pPr>
+            <w:proofErr w:type="gramStart"/>
             <w:r>
               <w:t>authors</w:t>
             </w:r>
+            <w:proofErr w:type="gramEnd"/>
           </w:p>
         </w:tc>
         <w:tc>
@@ -4681,9 +6278,11 @@
             <w:pPr>
               <w:jc w:val="center"/>
             </w:pPr>
+            <w:proofErr w:type="gramStart"/>
             <w:r>
               <w:t>abstract</w:t>
             </w:r>
+            <w:proofErr w:type="gramEnd"/>
           </w:p>
         </w:tc>
         <w:tc>
@@ -4694,9 +6293,13 @@
             <w:pPr>
               <w:jc w:val="center"/>
             </w:pPr>
+            <w:proofErr w:type="spellStart"/>
+            <w:proofErr w:type="gramStart"/>
             <w:r>
               <w:t>pubDate</w:t>
             </w:r>
+            <w:proofErr w:type="spellEnd"/>
+            <w:proofErr w:type="gramEnd"/>
           </w:p>
         </w:tc>
       </w:tr>
@@ -4738,9 +6341,16 @@
             <w:pPr>
               <w:jc w:val="center"/>
             </w:pPr>
-            <w:r>
-              <w:t>e_id</w:t>
-            </w:r>
+            <w:proofErr w:type="spellStart"/>
+            <w:proofErr w:type="gramStart"/>
+            <w:r>
+              <w:t>e</w:t>
+            </w:r>
+            <w:proofErr w:type="gramEnd"/>
+            <w:r>
+              <w:t>_id</w:t>
+            </w:r>
+            <w:proofErr w:type="spellEnd"/>
           </w:p>
         </w:tc>
         <w:tc>
@@ -4751,9 +6361,16 @@
             <w:pPr>
               <w:jc w:val="center"/>
             </w:pPr>
-            <w:r>
-              <w:t>nm_id</w:t>
-            </w:r>
+            <w:proofErr w:type="spellStart"/>
+            <w:proofErr w:type="gramStart"/>
+            <w:r>
+              <w:t>nm</w:t>
+            </w:r>
+            <w:proofErr w:type="gramEnd"/>
+            <w:r>
+              <w:t>_id</w:t>
+            </w:r>
+            <w:proofErr w:type="spellEnd"/>
           </w:p>
         </w:tc>
         <w:tc>
@@ -4764,9 +6381,16 @@
             <w:pPr>
               <w:jc w:val="center"/>
             </w:pPr>
-            <w:r>
-              <w:t>pj_id</w:t>
-            </w:r>
+            <w:proofErr w:type="spellStart"/>
+            <w:proofErr w:type="gramStart"/>
+            <w:r>
+              <w:t>pj</w:t>
+            </w:r>
+            <w:proofErr w:type="gramEnd"/>
+            <w:r>
+              <w:t>_id</w:t>
+            </w:r>
+            <w:proofErr w:type="spellEnd"/>
           </w:p>
         </w:tc>
         <w:tc>
@@ -4777,9 +6401,16 @@
             <w:pPr>
               <w:jc w:val="center"/>
             </w:pPr>
-            <w:r>
-              <w:t>pn_id</w:t>
-            </w:r>
+            <w:proofErr w:type="spellStart"/>
+            <w:proofErr w:type="gramStart"/>
+            <w:r>
+              <w:t>pn</w:t>
+            </w:r>
+            <w:proofErr w:type="gramEnd"/>
+            <w:r>
+              <w:t>_id</w:t>
+            </w:r>
+            <w:proofErr w:type="spellEnd"/>
           </w:p>
         </w:tc>
         <w:tc>
@@ -4790,6 +6421,8 @@
             <w:pPr>
               <w:jc w:val="center"/>
             </w:pPr>
+            <w:proofErr w:type="spellStart"/>
+            <w:proofErr w:type="gramStart"/>
             <w:r>
               <w:t>p</w:t>
             </w:r>
@@ -4800,9 +6433,11 @@
               </w:rPr>
               <w:t>f</w:t>
             </w:r>
+            <w:proofErr w:type="gramEnd"/>
             <w:r>
               <w:t>_id</w:t>
             </w:r>
+            <w:proofErr w:type="spellEnd"/>
           </w:p>
         </w:tc>
         <w:tc>
@@ -4813,9 +6448,16 @@
             <w:pPr>
               <w:jc w:val="center"/>
             </w:pPr>
-            <w:r>
-              <w:t>pt_id</w:t>
-            </w:r>
+            <w:proofErr w:type="spellStart"/>
+            <w:proofErr w:type="gramStart"/>
+            <w:r>
+              <w:t>pt</w:t>
+            </w:r>
+            <w:proofErr w:type="gramEnd"/>
+            <w:r>
+              <w:t>_id</w:t>
+            </w:r>
+            <w:proofErr w:type="spellEnd"/>
           </w:p>
         </w:tc>
         <w:tc>
@@ -4826,9 +6468,16 @@
             <w:pPr>
               <w:jc w:val="center"/>
             </w:pPr>
-            <w:r>
-              <w:t>pu_id</w:t>
-            </w:r>
+            <w:proofErr w:type="spellStart"/>
+            <w:proofErr w:type="gramStart"/>
+            <w:r>
+              <w:t>pu</w:t>
+            </w:r>
+            <w:proofErr w:type="gramEnd"/>
+            <w:r>
+              <w:t>_id</w:t>
+            </w:r>
+            <w:proofErr w:type="spellEnd"/>
           </w:p>
         </w:tc>
       </w:tr>

</xml_diff>